<commit_message>
modification to new statement problems
</commit_message>
<xml_diff>
--- a/Technical R.docx
+++ b/Technical R.docx
@@ -136,7 +136,9 @@
         </w:tblBorders>
         <w:tblLayout w:type="autofit"/>
         <w:tblCellMar>
+          <w:top w:w="0" w:type="dxa"/>
           <w:left w:w="108" w:type="dxa"/>
+          <w:bottom w:w="0" w:type="dxa"/>
           <w:right w:w="108" w:type="dxa"/>
         </w:tblCellMar>
       </w:tblPr>
@@ -155,7 +157,9 @@
             <w:insideV w:val="single" w:color="auto" w:sz="4" w:space="0"/>
           </w:tblBorders>
           <w:tblCellMar>
+            <w:top w:w="0" w:type="dxa"/>
             <w:left w:w="108" w:type="dxa"/>
+            <w:bottom w:w="0" w:type="dxa"/>
             <w:right w:w="108" w:type="dxa"/>
           </w:tblCellMar>
         </w:tblPrEx>
@@ -165,6 +169,7 @@
           </w:tcPr>
           <w:p>
             <w:pPr>
+              <w:widowControl w:val="0"/>
               <w:jc w:val="left"/>
               <w:rPr>
                 <w:rFonts w:hint="default" w:ascii="Trebuchet MS" w:hAnsi="Trebuchet MS" w:cs="Trebuchet MS"/>
@@ -192,6 +197,7 @@
           </w:tcPr>
           <w:p>
             <w:pPr>
+              <w:widowControl w:val="0"/>
               <w:jc w:val="left"/>
               <w:rPr>
                 <w:rFonts w:hint="default" w:ascii="Trebuchet MS" w:hAnsi="Trebuchet MS" w:cs="Trebuchet MS"/>
@@ -225,7 +231,9 @@
             <w:insideV w:val="single" w:color="auto" w:sz="4" w:space="0"/>
           </w:tblBorders>
           <w:tblCellMar>
+            <w:top w:w="0" w:type="dxa"/>
             <w:left w:w="108" w:type="dxa"/>
+            <w:bottom w:w="0" w:type="dxa"/>
             <w:right w:w="108" w:type="dxa"/>
           </w:tblCellMar>
         </w:tblPrEx>
@@ -235,6 +243,7 @@
           </w:tcPr>
           <w:p>
             <w:pPr>
+              <w:widowControl w:val="0"/>
               <w:jc w:val="left"/>
               <w:rPr>
                 <w:rFonts w:hint="default" w:ascii="Trebuchet MS" w:hAnsi="Trebuchet MS" w:cs="Trebuchet MS"/>
@@ -262,6 +271,7 @@
           </w:tcPr>
           <w:p>
             <w:pPr>
+              <w:widowControl w:val="0"/>
               <w:jc w:val="left"/>
               <w:rPr>
                 <w:rFonts w:hint="default" w:ascii="Trebuchet MS" w:hAnsi="Trebuchet MS" w:cs="Trebuchet MS"/>
@@ -296,7 +306,9 @@
             <w:insideV w:val="single" w:color="auto" w:sz="4" w:space="0"/>
           </w:tblBorders>
           <w:tblCellMar>
+            <w:top w:w="0" w:type="dxa"/>
             <w:left w:w="108" w:type="dxa"/>
+            <w:bottom w:w="0" w:type="dxa"/>
             <w:right w:w="108" w:type="dxa"/>
           </w:tblCellMar>
         </w:tblPrEx>
@@ -306,6 +318,7 @@
           </w:tcPr>
           <w:p>
             <w:pPr>
+              <w:widowControl w:val="0"/>
               <w:jc w:val="left"/>
               <w:rPr>
                 <w:rFonts w:hint="default" w:ascii="Trebuchet MS" w:hAnsi="Trebuchet MS" w:cs="Trebuchet MS"/>
@@ -333,6 +346,7 @@
           </w:tcPr>
           <w:p>
             <w:pPr>
+              <w:widowControl w:val="0"/>
               <w:jc w:val="left"/>
               <w:rPr>
                 <w:rFonts w:hint="default" w:ascii="Trebuchet MS" w:hAnsi="Trebuchet MS" w:cs="Trebuchet MS"/>
@@ -366,7 +380,9 @@
             <w:insideV w:val="single" w:color="auto" w:sz="4" w:space="0"/>
           </w:tblBorders>
           <w:tblCellMar>
+            <w:top w:w="0" w:type="dxa"/>
             <w:left w:w="108" w:type="dxa"/>
+            <w:bottom w:w="0" w:type="dxa"/>
             <w:right w:w="108" w:type="dxa"/>
           </w:tblCellMar>
         </w:tblPrEx>
@@ -376,6 +392,7 @@
           </w:tcPr>
           <w:p>
             <w:pPr>
+              <w:widowControl w:val="0"/>
               <w:jc w:val="left"/>
               <w:rPr>
                 <w:rFonts w:hint="default" w:ascii="Trebuchet MS" w:hAnsi="Trebuchet MS" w:cs="Trebuchet MS"/>
@@ -403,6 +420,7 @@
           </w:tcPr>
           <w:p>
             <w:pPr>
+              <w:widowControl w:val="0"/>
               <w:jc w:val="left"/>
               <w:rPr>
                 <w:rFonts w:hint="default" w:ascii="Trebuchet MS" w:hAnsi="Trebuchet MS" w:cs="Trebuchet MS"/>
@@ -436,7 +454,9 @@
             <w:insideV w:val="single" w:color="auto" w:sz="4" w:space="0"/>
           </w:tblBorders>
           <w:tblCellMar>
+            <w:top w:w="0" w:type="dxa"/>
             <w:left w:w="108" w:type="dxa"/>
+            <w:bottom w:w="0" w:type="dxa"/>
             <w:right w:w="108" w:type="dxa"/>
           </w:tblCellMar>
         </w:tblPrEx>
@@ -446,6 +466,7 @@
           </w:tcPr>
           <w:p>
             <w:pPr>
+              <w:widowControl w:val="0"/>
               <w:jc w:val="left"/>
               <w:rPr>
                 <w:rFonts w:hint="default" w:ascii="Trebuchet MS" w:hAnsi="Trebuchet MS" w:cs="Trebuchet MS"/>
@@ -473,6 +494,7 @@
           </w:tcPr>
           <w:p>
             <w:pPr>
+              <w:widowControl w:val="0"/>
               <w:jc w:val="left"/>
               <w:rPr>
                 <w:rFonts w:hint="default" w:ascii="Trebuchet MS" w:hAnsi="Trebuchet MS" w:cs="Trebuchet MS"/>
@@ -729,64 +751,1183 @@
     </w:p>
     <w:p>
       <w:pPr>
+        <w:pStyle w:val="6"/>
+        <w:tabs>
+          <w:tab w:val="right" w:leader="dot" w:pos="8306"/>
+        </w:tabs>
+      </w:pPr>
+      <w:bookmarkStart w:id="17" w:name="_GoBack"/>
+      <w:bookmarkEnd w:id="17"/>
+      <w:r>
+        <w:rPr>
+          <w:rFonts w:hint="default" w:ascii="Trebuchet MS" w:hAnsi="Trebuchet MS" w:cs="Trebuchet MS"/>
+          <w:sz w:val="32"/>
+          <w:szCs w:val="32"/>
+          <w:lang w:val="en-GB"/>
+        </w:rPr>
+        <w:fldChar w:fldCharType="begin"/>
+      </w:r>
+      <w:r>
+        <w:rPr>
+          <w:rFonts w:hint="default" w:ascii="Trebuchet MS" w:hAnsi="Trebuchet MS" w:cs="Trebuchet MS"/>
+          <w:sz w:val="32"/>
+          <w:szCs w:val="32"/>
+          <w:lang w:val="en-GB"/>
+        </w:rPr>
+        <w:instrText xml:space="preserve">TOC \o "1-3" \h \u </w:instrText>
+      </w:r>
+      <w:r>
+        <w:rPr>
+          <w:rFonts w:hint="default" w:ascii="Trebuchet MS" w:hAnsi="Trebuchet MS" w:cs="Trebuchet MS"/>
+          <w:sz w:val="32"/>
+          <w:szCs w:val="32"/>
+          <w:lang w:val="en-GB"/>
+        </w:rPr>
+        <w:fldChar w:fldCharType="separate"/>
+      </w:r>
+      <w:r>
+        <w:rPr>
+          <w:rFonts w:hint="default" w:ascii="Trebuchet MS" w:hAnsi="Trebuchet MS" w:cs="Trebuchet MS"/>
+          <w:szCs w:val="32"/>
+          <w:lang w:val="en-GB"/>
+        </w:rPr>
+        <w:fldChar w:fldCharType="begin"/>
+      </w:r>
+      <w:r>
+        <w:rPr>
+          <w:rFonts w:hint="default" w:ascii="Trebuchet MS" w:hAnsi="Trebuchet MS" w:cs="Trebuchet MS"/>
+          <w:szCs w:val="32"/>
+          <w:lang w:val="en-GB"/>
+        </w:rPr>
+        <w:instrText xml:space="preserve"> HYPERLINK \l _Toc29742 </w:instrText>
+      </w:r>
+      <w:r>
+        <w:rPr>
+          <w:rFonts w:hint="default" w:ascii="Trebuchet MS" w:hAnsi="Trebuchet MS" w:cs="Trebuchet MS"/>
+          <w:szCs w:val="32"/>
+          <w:lang w:val="en-GB"/>
+        </w:rPr>
+        <w:fldChar w:fldCharType="separate"/>
+      </w:r>
+      <w:r>
+        <w:rPr>
+          <w:rFonts w:hint="default" w:ascii="Trebuchet MS" w:hAnsi="Trebuchet MS" w:cs="Trebuchet MS"/>
+          <w:bCs/>
+          <w:szCs w:val="32"/>
+          <w:lang w:val="en-GB"/>
+        </w:rPr>
+        <w:t>1. Introduction</w:t>
+      </w:r>
+      <w:r>
+        <w:tab/>
+      </w:r>
+      <w:r>
+        <w:fldChar w:fldCharType="begin"/>
+      </w:r>
+      <w:r>
+        <w:instrText xml:space="preserve"> PAGEREF _Toc29742 \h </w:instrText>
+      </w:r>
+      <w:r>
+        <w:fldChar w:fldCharType="separate"/>
+      </w:r>
+      <w:r>
+        <w:t>3</w:t>
+      </w:r>
+      <w:r>
+        <w:fldChar w:fldCharType="end"/>
+      </w:r>
+      <w:r>
+        <w:rPr>
+          <w:rFonts w:hint="default" w:ascii="Trebuchet MS" w:hAnsi="Trebuchet MS" w:cs="Trebuchet MS"/>
+          <w:szCs w:val="32"/>
+          <w:lang w:val="en-GB"/>
+        </w:rPr>
+        <w:fldChar w:fldCharType="end"/>
+      </w:r>
+    </w:p>
+    <w:p>
+      <w:pPr>
+        <w:pStyle w:val="6"/>
+        <w:tabs>
+          <w:tab w:val="right" w:leader="dot" w:pos="8306"/>
+        </w:tabs>
+      </w:pPr>
+      <w:r>
+        <w:rPr>
+          <w:rFonts w:hint="default" w:ascii="Trebuchet MS" w:hAnsi="Trebuchet MS" w:cs="Trebuchet MS"/>
+          <w:szCs w:val="32"/>
+          <w:lang w:val="en-GB"/>
+        </w:rPr>
+        <w:fldChar w:fldCharType="begin"/>
+      </w:r>
+      <w:r>
+        <w:rPr>
+          <w:rFonts w:hint="default" w:ascii="Trebuchet MS" w:hAnsi="Trebuchet MS" w:cs="Trebuchet MS"/>
+          <w:szCs w:val="32"/>
+          <w:lang w:val="en-GB"/>
+        </w:rPr>
+        <w:instrText xml:space="preserve"> HYPERLINK \l _Toc29121 </w:instrText>
+      </w:r>
+      <w:r>
+        <w:rPr>
+          <w:rFonts w:hint="default" w:ascii="Trebuchet MS" w:hAnsi="Trebuchet MS" w:cs="Trebuchet MS"/>
+          <w:szCs w:val="32"/>
+          <w:lang w:val="en-GB"/>
+        </w:rPr>
+        <w:fldChar w:fldCharType="separate"/>
+      </w:r>
+      <w:r>
+        <w:rPr>
+          <w:rFonts w:hint="default" w:ascii="Trebuchet MS" w:hAnsi="Trebuchet MS"/>
+          <w:bCs/>
+          <w:szCs w:val="32"/>
+          <w:lang w:val="en-GB"/>
+        </w:rPr>
+        <w:t xml:space="preserve">2. </w:t>
+      </w:r>
+      <w:r>
+        <w:rPr>
+          <w:rFonts w:hint="default" w:ascii="Trebuchet MS" w:hAnsi="Trebuchet MS"/>
+          <w:bCs/>
+          <w:szCs w:val="32"/>
+          <w:lang w:val="en-GB"/>
+        </w:rPr>
+        <w:t>Problem Statement</w:t>
+      </w:r>
+      <w:r>
+        <w:tab/>
+      </w:r>
+      <w:r>
+        <w:fldChar w:fldCharType="begin"/>
+      </w:r>
+      <w:r>
+        <w:instrText xml:space="preserve"> PAGEREF _Toc29121 \h </w:instrText>
+      </w:r>
+      <w:r>
+        <w:fldChar w:fldCharType="separate"/>
+      </w:r>
+      <w:r>
+        <w:t>3</w:t>
+      </w:r>
+      <w:r>
+        <w:fldChar w:fldCharType="end"/>
+      </w:r>
+      <w:r>
+        <w:rPr>
+          <w:rFonts w:hint="default" w:ascii="Trebuchet MS" w:hAnsi="Trebuchet MS" w:cs="Trebuchet MS"/>
+          <w:szCs w:val="32"/>
+          <w:lang w:val="en-GB"/>
+        </w:rPr>
+        <w:fldChar w:fldCharType="end"/>
+      </w:r>
+    </w:p>
+    <w:p>
+      <w:pPr>
+        <w:pStyle w:val="7"/>
+        <w:tabs>
+          <w:tab w:val="right" w:leader="dot" w:pos="8306"/>
+        </w:tabs>
+      </w:pPr>
+      <w:r>
+        <w:rPr>
+          <w:rFonts w:hint="default" w:ascii="Trebuchet MS" w:hAnsi="Trebuchet MS" w:cs="Trebuchet MS"/>
+          <w:szCs w:val="32"/>
+          <w:lang w:val="en-GB"/>
+        </w:rPr>
+        <w:fldChar w:fldCharType="begin"/>
+      </w:r>
+      <w:r>
+        <w:rPr>
+          <w:rFonts w:hint="default" w:ascii="Trebuchet MS" w:hAnsi="Trebuchet MS" w:cs="Trebuchet MS"/>
+          <w:szCs w:val="32"/>
+          <w:lang w:val="en-GB"/>
+        </w:rPr>
+        <w:instrText xml:space="preserve"> HYPERLINK \l _Toc15060 </w:instrText>
+      </w:r>
+      <w:r>
+        <w:rPr>
+          <w:rFonts w:hint="default" w:ascii="Trebuchet MS" w:hAnsi="Trebuchet MS" w:cs="Trebuchet MS"/>
+          <w:szCs w:val="32"/>
+          <w:lang w:val="en-GB"/>
+        </w:rPr>
+        <w:fldChar w:fldCharType="separate"/>
+      </w:r>
+      <w:r>
+        <w:rPr>
+          <w:rFonts w:hint="default" w:ascii="Trebuchet MS" w:hAnsi="Trebuchet MS" w:eastAsia="SimSun" w:cs="Trebuchet MS"/>
+          <w:bCs w:val="0"/>
+          <w:i w:val="0"/>
+          <w:iCs w:val="0"/>
+          <w:kern w:val="0"/>
+          <w:szCs w:val="28"/>
+          <w:lang w:val="en-US" w:eastAsia="zh-CN" w:bidi="ar"/>
+        </w:rPr>
+        <w:t xml:space="preserve">2.1 </w:t>
+      </w:r>
+      <w:r>
+        <w:rPr>
+          <w:rFonts w:ascii="Trebuchet MS" w:hAnsi="Trebuchet MS" w:eastAsia="SimSun" w:cs="Trebuchet MS"/>
+          <w:bCs w:val="0"/>
+          <w:i w:val="0"/>
+          <w:iCs w:val="0"/>
+          <w:kern w:val="0"/>
+          <w:szCs w:val="28"/>
+          <w:lang w:val="en-US" w:eastAsia="zh-CN" w:bidi="ar"/>
+        </w:rPr>
+        <w:t>Proposed Solution</w:t>
+      </w:r>
+      <w:r>
+        <w:tab/>
+      </w:r>
+      <w:r>
+        <w:fldChar w:fldCharType="begin"/>
+      </w:r>
+      <w:r>
+        <w:instrText xml:space="preserve"> PAGEREF _Toc15060 \h </w:instrText>
+      </w:r>
+      <w:r>
+        <w:fldChar w:fldCharType="separate"/>
+      </w:r>
+      <w:r>
+        <w:t>4</w:t>
+      </w:r>
+      <w:r>
+        <w:fldChar w:fldCharType="end"/>
+      </w:r>
+      <w:r>
+        <w:rPr>
+          <w:rFonts w:hint="default" w:ascii="Trebuchet MS" w:hAnsi="Trebuchet MS" w:cs="Trebuchet MS"/>
+          <w:szCs w:val="32"/>
+          <w:lang w:val="en-GB"/>
+        </w:rPr>
+        <w:fldChar w:fldCharType="end"/>
+      </w:r>
+    </w:p>
+    <w:p>
+      <w:pPr>
+        <w:pStyle w:val="7"/>
+        <w:tabs>
+          <w:tab w:val="right" w:leader="dot" w:pos="8306"/>
+        </w:tabs>
+      </w:pPr>
+      <w:r>
+        <w:rPr>
+          <w:rFonts w:hint="default" w:ascii="Trebuchet MS" w:hAnsi="Trebuchet MS" w:cs="Trebuchet MS"/>
+          <w:szCs w:val="32"/>
+          <w:lang w:val="en-GB"/>
+        </w:rPr>
+        <w:fldChar w:fldCharType="begin"/>
+      </w:r>
+      <w:r>
+        <w:rPr>
+          <w:rFonts w:hint="default" w:ascii="Trebuchet MS" w:hAnsi="Trebuchet MS" w:cs="Trebuchet MS"/>
+          <w:szCs w:val="32"/>
+          <w:lang w:val="en-GB"/>
+        </w:rPr>
+        <w:instrText xml:space="preserve"> HYPERLINK \l _Toc21671 </w:instrText>
+      </w:r>
+      <w:r>
+        <w:rPr>
+          <w:rFonts w:hint="default" w:ascii="Trebuchet MS" w:hAnsi="Trebuchet MS" w:cs="Trebuchet MS"/>
+          <w:szCs w:val="32"/>
+          <w:lang w:val="en-GB"/>
+        </w:rPr>
+        <w:fldChar w:fldCharType="separate"/>
+      </w:r>
+      <w:r>
+        <w:rPr>
+          <w:rFonts w:hint="default" w:ascii="Trebuchet MS" w:hAnsi="Trebuchet MS" w:eastAsia="SimSun" w:cs="Trebuchet MS"/>
+          <w:bCs w:val="0"/>
+          <w:i w:val="0"/>
+          <w:iCs w:val="0"/>
+          <w:kern w:val="0"/>
+          <w:szCs w:val="28"/>
+          <w:lang w:val="en-US" w:eastAsia="zh-CN" w:bidi="ar"/>
+        </w:rPr>
+        <w:t xml:space="preserve">2.2 </w:t>
+      </w:r>
+      <w:r>
+        <w:rPr>
+          <w:rFonts w:hint="default" w:ascii="Trebuchet MS" w:hAnsi="Trebuchet MS" w:eastAsia="SimSun" w:cs="Trebuchet MS"/>
+          <w:bCs w:val="0"/>
+          <w:i w:val="0"/>
+          <w:iCs w:val="0"/>
+          <w:kern w:val="0"/>
+          <w:szCs w:val="28"/>
+          <w:lang w:val="en-GB" w:eastAsia="zh-CN" w:bidi="ar"/>
+        </w:rPr>
+        <w:t>Aims and Objectives</w:t>
+      </w:r>
+      <w:r>
+        <w:tab/>
+      </w:r>
+      <w:r>
+        <w:fldChar w:fldCharType="begin"/>
+      </w:r>
+      <w:r>
+        <w:instrText xml:space="preserve"> PAGEREF _Toc21671 \h </w:instrText>
+      </w:r>
+      <w:r>
+        <w:fldChar w:fldCharType="separate"/>
+      </w:r>
+      <w:r>
+        <w:t>4</w:t>
+      </w:r>
+      <w:r>
+        <w:fldChar w:fldCharType="end"/>
+      </w:r>
+      <w:r>
+        <w:rPr>
+          <w:rFonts w:hint="default" w:ascii="Trebuchet MS" w:hAnsi="Trebuchet MS" w:cs="Trebuchet MS"/>
+          <w:szCs w:val="32"/>
+          <w:lang w:val="en-GB"/>
+        </w:rPr>
+        <w:fldChar w:fldCharType="end"/>
+      </w:r>
+    </w:p>
+    <w:p>
+      <w:pPr>
+        <w:pStyle w:val="6"/>
+        <w:tabs>
+          <w:tab w:val="right" w:leader="dot" w:pos="8306"/>
+        </w:tabs>
+      </w:pPr>
+      <w:r>
+        <w:rPr>
+          <w:rFonts w:hint="default" w:ascii="Trebuchet MS" w:hAnsi="Trebuchet MS" w:cs="Trebuchet MS"/>
+          <w:szCs w:val="32"/>
+          <w:lang w:val="en-GB"/>
+        </w:rPr>
+        <w:fldChar w:fldCharType="begin"/>
+      </w:r>
+      <w:r>
+        <w:rPr>
+          <w:rFonts w:hint="default" w:ascii="Trebuchet MS" w:hAnsi="Trebuchet MS" w:cs="Trebuchet MS"/>
+          <w:szCs w:val="32"/>
+          <w:lang w:val="en-GB"/>
+        </w:rPr>
+        <w:instrText xml:space="preserve"> HYPERLINK \l _Toc14521 </w:instrText>
+      </w:r>
+      <w:r>
+        <w:rPr>
+          <w:rFonts w:hint="default" w:ascii="Trebuchet MS" w:hAnsi="Trebuchet MS" w:cs="Trebuchet MS"/>
+          <w:szCs w:val="32"/>
+          <w:lang w:val="en-GB"/>
+        </w:rPr>
+        <w:fldChar w:fldCharType="separate"/>
+      </w:r>
+      <w:r>
+        <w:rPr>
+          <w:rFonts w:hint="default" w:ascii="Trebuchet MS" w:hAnsi="Trebuchet MS"/>
+          <w:bCs w:val="0"/>
+          <w:szCs w:val="32"/>
+          <w:lang w:val="en-GB"/>
+        </w:rPr>
+        <w:t>w</w:t>
+      </w:r>
+      <w:r>
+        <w:rPr>
+          <w:rFonts w:hint="default" w:ascii="Trebuchet MS" w:hAnsi="Trebuchet MS"/>
+          <w:bCs w:val="0"/>
+          <w:szCs w:val="24"/>
+          <w:lang w:val="en-GB"/>
+        </w:rPr>
+        <w:t>dwdwdwdqd</w:t>
+      </w:r>
+      <w:r>
+        <w:tab/>
+      </w:r>
+      <w:r>
+        <w:fldChar w:fldCharType="begin"/>
+      </w:r>
+      <w:r>
+        <w:instrText xml:space="preserve"> PAGEREF _Toc14521 \h </w:instrText>
+      </w:r>
+      <w:r>
+        <w:fldChar w:fldCharType="separate"/>
+      </w:r>
+      <w:r>
+        <w:t>4</w:t>
+      </w:r>
+      <w:r>
+        <w:fldChar w:fldCharType="end"/>
+      </w:r>
+      <w:r>
+        <w:rPr>
+          <w:rFonts w:hint="default" w:ascii="Trebuchet MS" w:hAnsi="Trebuchet MS" w:cs="Trebuchet MS"/>
+          <w:szCs w:val="32"/>
+          <w:lang w:val="en-GB"/>
+        </w:rPr>
+        <w:fldChar w:fldCharType="end"/>
+      </w:r>
+    </w:p>
+    <w:p>
+      <w:pPr>
+        <w:jc w:val="left"/>
+        <w:rPr>
+          <w:rFonts w:hint="default" w:ascii="Trebuchet MS" w:hAnsi="Trebuchet MS" w:cs="Trebuchet MS"/>
+          <w:sz w:val="32"/>
+          <w:szCs w:val="32"/>
+          <w:lang w:val="en-GB"/>
+        </w:rPr>
+      </w:pPr>
+      <w:r>
+        <w:rPr>
+          <w:rFonts w:hint="default" w:ascii="Trebuchet MS" w:hAnsi="Trebuchet MS" w:cs="Trebuchet MS"/>
+          <w:szCs w:val="32"/>
+          <w:lang w:val="en-GB"/>
+        </w:rPr>
+        <w:fldChar w:fldCharType="end"/>
+      </w:r>
+    </w:p>
+    <w:p>
+      <w:pPr>
+        <w:jc w:val="left"/>
+        <w:rPr>
+          <w:rFonts w:hint="default" w:ascii="Trebuchet MS" w:hAnsi="Trebuchet MS" w:cs="Trebuchet MS"/>
+          <w:sz w:val="32"/>
+          <w:szCs w:val="32"/>
+          <w:lang w:val="en-GB"/>
+        </w:rPr>
+      </w:pPr>
+    </w:p>
+    <w:p>
+      <w:pPr>
+        <w:jc w:val="left"/>
+        <w:rPr>
+          <w:rFonts w:hint="default" w:ascii="Trebuchet MS" w:hAnsi="Trebuchet MS" w:cs="Trebuchet MS"/>
+          <w:sz w:val="32"/>
+          <w:szCs w:val="32"/>
+          <w:lang w:val="en-GB"/>
+        </w:rPr>
+      </w:pPr>
+    </w:p>
+    <w:p>
+      <w:pPr>
+        <w:jc w:val="left"/>
+        <w:rPr>
+          <w:rFonts w:hint="default" w:ascii="Trebuchet MS" w:hAnsi="Trebuchet MS" w:cs="Trebuchet MS"/>
+          <w:sz w:val="32"/>
+          <w:szCs w:val="32"/>
+          <w:lang w:val="en-GB"/>
+        </w:rPr>
+      </w:pPr>
+    </w:p>
+    <w:p>
+      <w:pPr>
+        <w:jc w:val="left"/>
+        <w:rPr>
+          <w:rFonts w:hint="default" w:ascii="Trebuchet MS" w:hAnsi="Trebuchet MS" w:cs="Trebuchet MS"/>
+          <w:sz w:val="32"/>
+          <w:szCs w:val="32"/>
+          <w:lang w:val="en-GB"/>
+        </w:rPr>
+      </w:pPr>
+    </w:p>
+    <w:p>
+      <w:pPr>
+        <w:jc w:val="left"/>
+        <w:rPr>
+          <w:rFonts w:hint="default" w:ascii="Trebuchet MS" w:hAnsi="Trebuchet MS" w:cs="Trebuchet MS"/>
+          <w:sz w:val="32"/>
+          <w:szCs w:val="32"/>
+          <w:lang w:val="en-GB"/>
+        </w:rPr>
+      </w:pPr>
+    </w:p>
+    <w:p>
+      <w:pPr>
+        <w:jc w:val="left"/>
+        <w:rPr>
+          <w:rFonts w:hint="default" w:ascii="Trebuchet MS" w:hAnsi="Trebuchet MS" w:cs="Trebuchet MS"/>
+          <w:sz w:val="32"/>
+          <w:szCs w:val="32"/>
+          <w:lang w:val="en-GB"/>
+        </w:rPr>
+      </w:pPr>
+    </w:p>
+    <w:p>
+      <w:pPr>
+        <w:jc w:val="left"/>
+        <w:rPr>
+          <w:rFonts w:hint="default" w:ascii="Trebuchet MS" w:hAnsi="Trebuchet MS" w:cs="Trebuchet MS"/>
+          <w:sz w:val="32"/>
+          <w:szCs w:val="32"/>
+          <w:lang w:val="en-GB"/>
+        </w:rPr>
+      </w:pPr>
+    </w:p>
+    <w:p>
+      <w:pPr>
+        <w:jc w:val="left"/>
+        <w:rPr>
+          <w:rFonts w:hint="default" w:ascii="Trebuchet MS" w:hAnsi="Trebuchet MS" w:cs="Trebuchet MS"/>
+          <w:sz w:val="32"/>
+          <w:szCs w:val="32"/>
+          <w:lang w:val="en-GB"/>
+        </w:rPr>
+      </w:pPr>
+    </w:p>
+    <w:p>
+      <w:pPr>
+        <w:jc w:val="left"/>
+        <w:rPr>
+          <w:rFonts w:hint="default" w:ascii="Trebuchet MS" w:hAnsi="Trebuchet MS" w:cs="Trebuchet MS"/>
+          <w:sz w:val="32"/>
+          <w:szCs w:val="32"/>
+          <w:lang w:val="en-GB"/>
+        </w:rPr>
+      </w:pPr>
+    </w:p>
+    <w:p>
+      <w:pPr>
+        <w:jc w:val="left"/>
+        <w:rPr>
+          <w:rFonts w:hint="default" w:ascii="Trebuchet MS" w:hAnsi="Trebuchet MS" w:cs="Trebuchet MS"/>
+          <w:sz w:val="32"/>
+          <w:szCs w:val="32"/>
+          <w:lang w:val="en-GB"/>
+        </w:rPr>
+      </w:pPr>
+    </w:p>
+    <w:p>
+      <w:pPr>
+        <w:jc w:val="left"/>
+        <w:rPr>
+          <w:rFonts w:hint="default" w:ascii="Trebuchet MS" w:hAnsi="Trebuchet MS" w:cs="Trebuchet MS"/>
+          <w:sz w:val="32"/>
+          <w:szCs w:val="32"/>
+          <w:lang w:val="en-GB"/>
+        </w:rPr>
+      </w:pPr>
+    </w:p>
+    <w:p>
+      <w:pPr>
+        <w:jc w:val="left"/>
+        <w:rPr>
+          <w:rFonts w:hint="default" w:ascii="Trebuchet MS" w:hAnsi="Trebuchet MS" w:cs="Trebuchet MS"/>
+          <w:sz w:val="32"/>
+          <w:szCs w:val="32"/>
+          <w:lang w:val="en-GB"/>
+        </w:rPr>
+      </w:pPr>
+    </w:p>
+    <w:p>
+      <w:pPr>
+        <w:jc w:val="left"/>
+        <w:rPr>
+          <w:rFonts w:hint="default" w:ascii="Trebuchet MS" w:hAnsi="Trebuchet MS" w:cs="Trebuchet MS"/>
+          <w:sz w:val="32"/>
+          <w:szCs w:val="32"/>
+          <w:lang w:val="en-GB"/>
+        </w:rPr>
+      </w:pPr>
+    </w:p>
+    <w:p>
+      <w:pPr>
+        <w:jc w:val="left"/>
+        <w:rPr>
+          <w:rFonts w:hint="default" w:ascii="Trebuchet MS" w:hAnsi="Trebuchet MS" w:cs="Trebuchet MS"/>
+          <w:sz w:val="32"/>
+          <w:szCs w:val="32"/>
+          <w:lang w:val="en-GB"/>
+        </w:rPr>
+      </w:pPr>
+    </w:p>
+    <w:p>
+      <w:pPr>
+        <w:jc w:val="left"/>
+        <w:rPr>
+          <w:rFonts w:hint="default" w:ascii="Trebuchet MS" w:hAnsi="Trebuchet MS" w:cs="Trebuchet MS"/>
+          <w:sz w:val="32"/>
+          <w:szCs w:val="32"/>
+          <w:lang w:val="en-GB"/>
+        </w:rPr>
+      </w:pPr>
+    </w:p>
+    <w:p>
+      <w:pPr>
+        <w:jc w:val="left"/>
+        <w:rPr>
+          <w:rFonts w:hint="default" w:ascii="Trebuchet MS" w:hAnsi="Trebuchet MS" w:cs="Trebuchet MS"/>
+          <w:sz w:val="32"/>
+          <w:szCs w:val="32"/>
+          <w:lang w:val="en-GB"/>
+        </w:rPr>
+      </w:pPr>
+    </w:p>
+    <w:p>
+      <w:pPr>
+        <w:jc w:val="left"/>
+        <w:rPr>
+          <w:rFonts w:hint="default" w:ascii="Trebuchet MS" w:hAnsi="Trebuchet MS" w:cs="Trebuchet MS"/>
+          <w:sz w:val="32"/>
+          <w:szCs w:val="32"/>
+          <w:lang w:val="en-GB"/>
+        </w:rPr>
+      </w:pPr>
+    </w:p>
+    <w:p>
+      <w:pPr>
+        <w:jc w:val="left"/>
+        <w:rPr>
+          <w:rFonts w:hint="default" w:ascii="Trebuchet MS" w:hAnsi="Trebuchet MS" w:cs="Trebuchet MS"/>
+          <w:sz w:val="32"/>
+          <w:szCs w:val="32"/>
+          <w:lang w:val="en-GB"/>
+        </w:rPr>
+      </w:pPr>
+    </w:p>
+    <w:p>
+      <w:pPr>
+        <w:jc w:val="left"/>
+        <w:rPr>
+          <w:rFonts w:hint="default" w:ascii="Trebuchet MS" w:hAnsi="Trebuchet MS" w:cs="Trebuchet MS"/>
+          <w:sz w:val="32"/>
+          <w:szCs w:val="32"/>
+          <w:lang w:val="en-GB"/>
+        </w:rPr>
+      </w:pPr>
+    </w:p>
+    <w:p>
+      <w:pPr>
+        <w:jc w:val="left"/>
+        <w:rPr>
+          <w:rFonts w:hint="default" w:ascii="Trebuchet MS" w:hAnsi="Trebuchet MS" w:cs="Trebuchet MS"/>
+          <w:sz w:val="32"/>
+          <w:szCs w:val="32"/>
+          <w:lang w:val="en-GB"/>
+        </w:rPr>
+      </w:pPr>
+    </w:p>
+    <w:p>
+      <w:pPr>
+        <w:jc w:val="left"/>
+        <w:rPr>
+          <w:rFonts w:hint="default" w:ascii="Trebuchet MS" w:hAnsi="Trebuchet MS" w:cs="Trebuchet MS"/>
+          <w:sz w:val="32"/>
+          <w:szCs w:val="32"/>
+          <w:lang w:val="en-GB"/>
+        </w:rPr>
+      </w:pPr>
+    </w:p>
+    <w:p>
+      <w:pPr>
+        <w:jc w:val="left"/>
+        <w:rPr>
+          <w:rFonts w:hint="default" w:ascii="Trebuchet MS" w:hAnsi="Trebuchet MS" w:cs="Trebuchet MS"/>
+          <w:sz w:val="32"/>
+          <w:szCs w:val="32"/>
+          <w:lang w:val="en-GB"/>
+        </w:rPr>
+      </w:pPr>
+    </w:p>
+    <w:p>
+      <w:pPr>
+        <w:jc w:val="left"/>
+        <w:rPr>
+          <w:rFonts w:hint="default" w:ascii="Trebuchet MS" w:hAnsi="Trebuchet MS" w:cs="Trebuchet MS"/>
+          <w:sz w:val="32"/>
+          <w:szCs w:val="32"/>
+          <w:lang w:val="en-GB"/>
+        </w:rPr>
+      </w:pPr>
+    </w:p>
+    <w:p>
+      <w:pPr>
+        <w:jc w:val="left"/>
+        <w:rPr>
+          <w:rFonts w:hint="default" w:ascii="Trebuchet MS" w:hAnsi="Trebuchet MS" w:cs="Trebuchet MS"/>
+          <w:sz w:val="32"/>
+          <w:szCs w:val="32"/>
+          <w:lang w:val="en-GB"/>
+        </w:rPr>
+      </w:pPr>
+    </w:p>
+    <w:p>
+      <w:pPr>
+        <w:jc w:val="left"/>
+        <w:rPr>
+          <w:rFonts w:hint="default" w:ascii="Trebuchet MS" w:hAnsi="Trebuchet MS" w:cs="Trebuchet MS"/>
+          <w:sz w:val="32"/>
+          <w:szCs w:val="32"/>
+          <w:lang w:val="en-GB"/>
+        </w:rPr>
+      </w:pPr>
+    </w:p>
+    <w:p>
+      <w:pPr>
+        <w:jc w:val="left"/>
+        <w:rPr>
+          <w:rFonts w:hint="default" w:ascii="Trebuchet MS" w:hAnsi="Trebuchet MS" w:cs="Trebuchet MS"/>
+          <w:sz w:val="32"/>
+          <w:szCs w:val="32"/>
+          <w:lang w:val="en-GB"/>
+        </w:rPr>
+      </w:pPr>
+    </w:p>
+    <w:p>
+      <w:pPr>
+        <w:jc w:val="left"/>
+        <w:rPr>
+          <w:rFonts w:hint="default" w:ascii="Trebuchet MS" w:hAnsi="Trebuchet MS" w:cs="Trebuchet MS"/>
+          <w:sz w:val="32"/>
+          <w:szCs w:val="32"/>
+          <w:lang w:val="en-GB"/>
+        </w:rPr>
+      </w:pPr>
+    </w:p>
+    <w:p>
+      <w:pPr>
+        <w:jc w:val="left"/>
+        <w:rPr>
+          <w:rFonts w:hint="default" w:ascii="Trebuchet MS" w:hAnsi="Trebuchet MS" w:cs="Trebuchet MS"/>
+          <w:sz w:val="32"/>
+          <w:szCs w:val="32"/>
+          <w:lang w:val="en-GB"/>
+        </w:rPr>
+      </w:pPr>
+    </w:p>
+    <w:p>
+      <w:pPr>
+        <w:jc w:val="left"/>
+        <w:rPr>
+          <w:rFonts w:hint="default" w:ascii="Trebuchet MS" w:hAnsi="Trebuchet MS" w:cs="Trebuchet MS"/>
+          <w:sz w:val="32"/>
+          <w:szCs w:val="32"/>
+          <w:lang w:val="en-GB"/>
+        </w:rPr>
+      </w:pPr>
+    </w:p>
+    <w:p>
+      <w:pPr>
+        <w:jc w:val="left"/>
+        <w:rPr>
+          <w:rFonts w:hint="default" w:ascii="Trebuchet MS" w:hAnsi="Trebuchet MS" w:cs="Trebuchet MS"/>
+          <w:sz w:val="32"/>
+          <w:szCs w:val="32"/>
+          <w:lang w:val="en-GB"/>
+        </w:rPr>
+      </w:pPr>
+    </w:p>
+    <w:p>
+      <w:pPr>
+        <w:jc w:val="left"/>
+        <w:rPr>
+          <w:rFonts w:hint="default" w:ascii="Trebuchet MS" w:hAnsi="Trebuchet MS" w:cs="Trebuchet MS"/>
+          <w:sz w:val="32"/>
+          <w:szCs w:val="32"/>
+          <w:lang w:val="en-GB"/>
+        </w:rPr>
+      </w:pPr>
+    </w:p>
+    <w:p>
+      <w:pPr>
+        <w:jc w:val="left"/>
+        <w:rPr>
+          <w:rFonts w:hint="default" w:ascii="Trebuchet MS" w:hAnsi="Trebuchet MS" w:cs="Trebuchet MS"/>
+          <w:sz w:val="32"/>
+          <w:szCs w:val="32"/>
+          <w:lang w:val="en-GB"/>
+        </w:rPr>
+      </w:pPr>
+    </w:p>
+    <w:p>
+      <w:pPr>
+        <w:jc w:val="left"/>
+        <w:rPr>
+          <w:rFonts w:hint="default" w:ascii="Trebuchet MS" w:hAnsi="Trebuchet MS" w:cs="Trebuchet MS"/>
+          <w:sz w:val="32"/>
+          <w:szCs w:val="32"/>
+          <w:lang w:val="en-GB"/>
+        </w:rPr>
+      </w:pPr>
+    </w:p>
+    <w:p>
+      <w:pPr>
+        <w:jc w:val="left"/>
+        <w:rPr>
+          <w:rFonts w:hint="default" w:ascii="Trebuchet MS" w:hAnsi="Trebuchet MS" w:cs="Trebuchet MS"/>
+          <w:sz w:val="32"/>
+          <w:szCs w:val="32"/>
+          <w:lang w:val="en-GB"/>
+        </w:rPr>
+      </w:pPr>
+    </w:p>
+    <w:p>
+      <w:pPr>
+        <w:jc w:val="left"/>
+        <w:rPr>
+          <w:rFonts w:hint="default" w:ascii="Trebuchet MS" w:hAnsi="Trebuchet MS" w:cs="Trebuchet MS"/>
+          <w:sz w:val="32"/>
+          <w:szCs w:val="32"/>
+          <w:lang w:val="en-GB"/>
+        </w:rPr>
+      </w:pPr>
+    </w:p>
+    <w:p>
+      <w:pPr>
+        <w:jc w:val="left"/>
+        <w:rPr>
+          <w:rFonts w:hint="default" w:ascii="Trebuchet MS" w:hAnsi="Trebuchet MS" w:cs="Trebuchet MS"/>
+          <w:sz w:val="32"/>
+          <w:szCs w:val="32"/>
+          <w:lang w:val="en-GB"/>
+        </w:rPr>
+      </w:pPr>
+    </w:p>
+    <w:p>
+      <w:pPr>
+        <w:numPr>
+          <w:ilvl w:val="0"/>
+          <w:numId w:val="1"/>
+        </w:numPr>
+        <w:jc w:val="left"/>
+        <w:outlineLvl w:val="0"/>
+        <w:rPr>
+          <w:rFonts w:hint="default" w:ascii="Trebuchet MS" w:hAnsi="Trebuchet MS" w:cs="Trebuchet MS"/>
+          <w:b/>
+          <w:bCs/>
+          <w:sz w:val="32"/>
+          <w:szCs w:val="32"/>
+          <w:lang w:val="en-GB"/>
+        </w:rPr>
+      </w:pPr>
+      <w:bookmarkStart w:id="0" w:name="_Toc18927"/>
+      <w:bookmarkStart w:id="1" w:name="_Toc6078"/>
+      <w:bookmarkStart w:id="2" w:name="_Toc21102"/>
+      <w:bookmarkStart w:id="3" w:name="_Toc29742"/>
+      <w:r>
+        <w:rPr>
+          <w:rFonts w:hint="default" w:ascii="Trebuchet MS" w:hAnsi="Trebuchet MS" w:cs="Trebuchet MS"/>
+          <w:b/>
+          <w:bCs/>
+          <w:sz w:val="32"/>
+          <w:szCs w:val="32"/>
+          <w:lang w:val="en-GB"/>
+        </w:rPr>
+        <w:t>Introduction</w:t>
+      </w:r>
+      <w:bookmarkEnd w:id="0"/>
+      <w:bookmarkEnd w:id="1"/>
+      <w:bookmarkEnd w:id="2"/>
+      <w:bookmarkEnd w:id="3"/>
+    </w:p>
+    <w:p>
+      <w:pPr>
+        <w:jc w:val="left"/>
+        <w:rPr>
+          <w:rFonts w:hint="default" w:ascii="Trebuchet MS" w:hAnsi="Trebuchet MS"/>
+          <w:b w:val="0"/>
+          <w:bCs w:val="0"/>
+          <w:sz w:val="24"/>
+          <w:szCs w:val="24"/>
+          <w:lang w:val="en-GB"/>
+        </w:rPr>
+      </w:pPr>
+      <w:r>
+        <w:rPr>
+          <w:rFonts w:hint="default" w:ascii="Trebuchet MS" w:hAnsi="Trebuchet MS"/>
+          <w:b w:val="0"/>
+          <w:bCs w:val="0"/>
+          <w:sz w:val="24"/>
+          <w:szCs w:val="24"/>
+          <w:lang w:val="en-GB"/>
+        </w:rPr>
+        <w:t>With the ever-evolving technological advancements, integrating chatbots has become a popular solution for various industries. This report focuses on creating and implementing a specialized chatbot for the agricultural domain, specifically providing information about a particular ranch and assisting individuals looking to start their own ranching business. The ranch chatbot is a dynamic and interactive tool that engages users in conversations ranging from inquiries about ranch details and services to providing comprehensive guidance on establishing and managing a ranch. As technology intersects with agriculture, the deployment of chatbots facilitates efficient information dissemination and addresses the diverse needs of users within the agricultural community. This report explores the ethical considerations, technical intricacies, and broader implications of introducing a ranch chatbot, highlighting the transformative potential of this technology in the agricultural landscape.</w:t>
+      </w:r>
+    </w:p>
+    <w:p>
+      <w:pPr>
+        <w:jc w:val="left"/>
+        <w:rPr>
+          <w:rFonts w:hint="default" w:ascii="Trebuchet MS" w:hAnsi="Trebuchet MS"/>
+          <w:b w:val="0"/>
+          <w:bCs w:val="0"/>
+          <w:sz w:val="24"/>
+          <w:szCs w:val="24"/>
+          <w:lang w:val="en-GB"/>
+        </w:rPr>
+      </w:pPr>
+    </w:p>
+    <w:p>
+      <w:pPr>
+        <w:numPr>
+          <w:ilvl w:val="1"/>
+          <w:numId w:val="1"/>
+        </w:numPr>
+        <w:jc w:val="left"/>
+        <w:rPr>
+          <w:rFonts w:hint="default" w:ascii="Trebuchet MS" w:hAnsi="Trebuchet MS"/>
+          <w:b w:val="0"/>
+          <w:bCs w:val="0"/>
+          <w:sz w:val="28"/>
+          <w:szCs w:val="28"/>
+          <w:lang w:val="en-GB"/>
+        </w:rPr>
+      </w:pPr>
+      <w:r>
+        <w:rPr>
+          <w:rFonts w:hint="default" w:ascii="Trebuchet MS" w:hAnsi="Trebuchet MS"/>
+          <w:b w:val="0"/>
+          <w:bCs w:val="0"/>
+          <w:sz w:val="28"/>
+          <w:szCs w:val="28"/>
+          <w:lang w:val="en-GB"/>
+        </w:rPr>
+        <w:t>Ethical Consideration</w:t>
+      </w:r>
+    </w:p>
+    <w:p>
+      <w:pPr>
+        <w:jc w:val="left"/>
+        <w:rPr>
+          <w:rFonts w:hint="default" w:ascii="Trebuchet MS" w:hAnsi="Trebuchet MS"/>
+          <w:b w:val="0"/>
+          <w:bCs w:val="0"/>
+          <w:sz w:val="24"/>
+          <w:szCs w:val="24"/>
+          <w:lang w:val="en-GB"/>
+        </w:rPr>
+      </w:pPr>
+      <w:r>
+        <w:rPr>
+          <w:rFonts w:hint="default" w:ascii="Trebuchet MS" w:hAnsi="Trebuchet MS"/>
+          <w:b w:val="0"/>
+          <w:bCs w:val="0"/>
+          <w:sz w:val="24"/>
+          <w:szCs w:val="24"/>
+          <w:lang w:val="en-GB"/>
+        </w:rPr>
+        <w:t>Developing a chatbot for ranch-related information entails navigating various ethical considerations. These include ensuring user privacy through transparent data practices, addressing biases in training data to promote fairness, and providing accurate information for informed decision-making, especially for users interested in starting their ranch. Accessibility, security, and user consent are crucial ethical dimensions, emphasizing inclusive design, robust data protection, and user-controlled data sharing. Additionally, the chatbot must be transparent about its nature, limitations, and inability to handle emergencies. Upholding these ethical principles ensures that the chatbot operates responsibly, respects user autonomy, and provides valuable and unbiased assistance while maintaining a commitment to privacy and security. Regular audits and updates are essential to align the chatbot's ethical framework with evolving standards and user expectations.</w:t>
+      </w:r>
+    </w:p>
+    <w:p>
+      <w:pPr>
+        <w:jc w:val="left"/>
+        <w:rPr>
+          <w:rFonts w:hint="default" w:ascii="Trebuchet MS" w:hAnsi="Trebuchet MS"/>
+          <w:b w:val="0"/>
+          <w:bCs w:val="0"/>
+          <w:sz w:val="24"/>
+          <w:szCs w:val="24"/>
+          <w:lang w:val="en-GB"/>
+        </w:rPr>
+      </w:pPr>
+    </w:p>
+    <w:p>
+      <w:pPr>
+        <w:numPr>
+          <w:ilvl w:val="0"/>
+          <w:numId w:val="1"/>
+        </w:numPr>
+        <w:ind w:left="0" w:leftChars="0" w:firstLine="0" w:firstLineChars="0"/>
+        <w:jc w:val="left"/>
+        <w:outlineLvl w:val="0"/>
+        <w:rPr>
+          <w:rFonts w:hint="default" w:ascii="Trebuchet MS" w:hAnsi="Trebuchet MS"/>
+          <w:b/>
+          <w:bCs/>
+          <w:sz w:val="32"/>
+          <w:szCs w:val="32"/>
+          <w:lang w:val="en-GB"/>
+        </w:rPr>
+      </w:pPr>
+      <w:r>
+        <w:rPr>
+          <w:rFonts w:hint="default" w:ascii="Trebuchet MS" w:hAnsi="Trebuchet MS"/>
+          <w:b/>
+          <w:bCs/>
+          <w:sz w:val="32"/>
+          <w:szCs w:val="32"/>
+          <w:lang w:val="en-GB"/>
+        </w:rPr>
+        <w:t xml:space="preserve"> </w:t>
+      </w:r>
+      <w:bookmarkStart w:id="4" w:name="_Toc10980"/>
+      <w:bookmarkStart w:id="5" w:name="_Toc21348"/>
+      <w:bookmarkStart w:id="6" w:name="_Toc3257"/>
+      <w:bookmarkStart w:id="7" w:name="_Toc29121"/>
+      <w:r>
+        <w:rPr>
+          <w:rFonts w:hint="default" w:ascii="Trebuchet MS" w:hAnsi="Trebuchet MS"/>
+          <w:b/>
+          <w:bCs/>
+          <w:sz w:val="32"/>
+          <w:szCs w:val="32"/>
+          <w:lang w:val="en-GB"/>
+        </w:rPr>
+        <w:t>Problem Statement</w:t>
+      </w:r>
+      <w:bookmarkEnd w:id="4"/>
+      <w:bookmarkEnd w:id="5"/>
+      <w:bookmarkEnd w:id="6"/>
+      <w:bookmarkEnd w:id="7"/>
+    </w:p>
+    <w:p>
+      <w:pPr>
+        <w:numPr>
+          <w:numId w:val="0"/>
+        </w:numPr>
+        <w:ind w:leftChars="0"/>
+        <w:jc w:val="left"/>
+        <w:rPr>
+          <w:rFonts w:hint="default" w:ascii="Trebuchet MS" w:hAnsi="Trebuchet MS"/>
+          <w:b w:val="0"/>
+          <w:bCs w:val="0"/>
+          <w:sz w:val="24"/>
+          <w:szCs w:val="24"/>
+          <w:lang w:val="en-GB"/>
+        </w:rPr>
+      </w:pPr>
+      <w:r>
+        <w:rPr>
+          <w:rFonts w:hint="default" w:ascii="Trebuchet MS" w:hAnsi="Trebuchet MS"/>
+          <w:b w:val="0"/>
+          <w:bCs w:val="0"/>
+          <w:sz w:val="24"/>
+          <w:szCs w:val="24"/>
+          <w:lang w:val="en-GB"/>
+        </w:rPr>
+        <w:t>The chatbot aims to provide a multifaceted solution for users interested in a specific ranch and those aspiring to start their own ranch. It addresses queries about the ranch's general information, including location, history, and acreage. Additionally, the chatbot informs users about the services and facilities offered, such as livestock types, agricultural practices, and recreational activities. For those looking to start a ranch, the chatbot offers guidance on land acquisition, legal requirements, equipment, and potential challenges. It also assists with queries related to upcoming events, purchasing ranch products, livestock care, environmental sustainability practices, community engagement initiatives, and seasonal information. By covering a broad spectrum of topics, the chatbot becomes a valuable resource for individuals seeking comprehensive information about a particular ranch and those embarking on their journey to establish a ranching venture.</w:t>
+      </w:r>
+    </w:p>
+    <w:p>
+      <w:pPr>
+        <w:numPr>
+          <w:numId w:val="0"/>
+        </w:numPr>
+        <w:ind w:leftChars="0"/>
+        <w:jc w:val="left"/>
+        <w:rPr>
+          <w:rFonts w:hint="default" w:ascii="Trebuchet MS" w:hAnsi="Trebuchet MS"/>
+          <w:b w:val="0"/>
+          <w:bCs w:val="0"/>
+          <w:sz w:val="24"/>
+          <w:szCs w:val="24"/>
+          <w:lang w:val="en-GB"/>
+        </w:rPr>
+      </w:pPr>
+    </w:p>
+    <w:p>
+      <w:pPr>
+        <w:numPr>
+          <w:numId w:val="0"/>
+        </w:numPr>
+        <w:ind w:leftChars="0"/>
+        <w:jc w:val="left"/>
+        <w:rPr>
+          <w:rFonts w:hint="default" w:ascii="Trebuchet MS" w:hAnsi="Trebuchet MS"/>
+          <w:b w:val="0"/>
+          <w:bCs w:val="0"/>
+          <w:sz w:val="24"/>
+          <w:szCs w:val="24"/>
+          <w:lang w:val="en-GB"/>
+        </w:rPr>
+      </w:pPr>
+    </w:p>
+    <w:p>
+      <w:pPr>
+        <w:numPr>
+          <w:numId w:val="0"/>
+        </w:numPr>
+        <w:ind w:leftChars="0"/>
+        <w:jc w:val="left"/>
+        <w:rPr>
+          <w:rFonts w:hint="default" w:ascii="Trebuchet MS" w:hAnsi="Trebuchet MS"/>
+          <w:b w:val="0"/>
+          <w:bCs w:val="0"/>
+          <w:sz w:val="24"/>
+          <w:szCs w:val="24"/>
+          <w:lang w:val="en-GB"/>
+        </w:rPr>
+      </w:pPr>
+    </w:p>
+    <w:p>
+      <w:pPr>
         <w:keepNext w:val="0"/>
         <w:keepLines w:val="0"/>
         <w:widowControl/>
+        <w:numPr>
+          <w:ilvl w:val="1"/>
+          <w:numId w:val="1"/>
+        </w:numPr>
         <w:suppressLineNumbers w:val="0"/>
-        <w:jc w:val="left"/>
-      </w:pPr>
-      <w:r>
+        <w:ind w:left="0" w:leftChars="0" w:firstLine="0" w:firstLineChars="0"/>
+        <w:jc w:val="left"/>
+        <w:outlineLvl w:val="1"/>
         <w:rPr>
           <w:rFonts w:ascii="Trebuchet MS" w:hAnsi="Trebuchet MS" w:eastAsia="SimSun" w:cs="Trebuchet MS"/>
-          <w:color w:val="000000"/>
+          <w:b w:val="0"/>
+          <w:bCs w:val="0"/>
+          <w:i w:val="0"/>
+          <w:iCs w:val="0"/>
+          <w:color w:val="auto"/>
           <w:kern w:val="0"/>
-          <w:sz w:val="22"/>
-          <w:szCs w:val="22"/>
+          <w:sz w:val="28"/>
+          <w:szCs w:val="28"/>
           <w:lang w:val="en-US" w:eastAsia="zh-CN" w:bidi="ar"/>
         </w:rPr>
-        <w:t>1.1 Introduction</w:t>
-      </w:r>
-      <w:r>
-        <w:rPr>
-          <w:rFonts w:ascii="Palatino Linotype" w:hAnsi="Palatino Linotype" w:eastAsia="Palatino Linotype" w:cs="Palatino Linotype"/>
-          <w:color w:val="000000"/>
+      </w:pPr>
+      <w:bookmarkStart w:id="8" w:name="_Toc18919"/>
+      <w:bookmarkStart w:id="9" w:name="_Toc3722"/>
+      <w:bookmarkStart w:id="10" w:name="_Toc15060"/>
+      <w:r>
+        <w:rPr>
+          <w:rFonts w:ascii="Trebuchet MS" w:hAnsi="Trebuchet MS" w:eastAsia="SimSun" w:cs="Trebuchet MS"/>
+          <w:b w:val="0"/>
+          <w:bCs w:val="0"/>
+          <w:i w:val="0"/>
+          <w:iCs w:val="0"/>
+          <w:color w:val="auto"/>
           <w:kern w:val="0"/>
-          <w:sz w:val="22"/>
-          <w:szCs w:val="22"/>
+          <w:sz w:val="28"/>
+          <w:szCs w:val="28"/>
           <w:lang w:val="en-US" w:eastAsia="zh-CN" w:bidi="ar"/>
         </w:rPr>
-        <w:t>..................................................................................................................... 3</w:t>
-      </w:r>
+        <w:t>Proposed Solution</w:t>
+      </w:r>
+      <w:bookmarkEnd w:id="8"/>
+      <w:bookmarkEnd w:id="9"/>
+      <w:bookmarkEnd w:id="10"/>
     </w:p>
     <w:p>
       <w:pPr>
         <w:keepNext w:val="0"/>
         <w:keepLines w:val="0"/>
         <w:widowControl/>
+        <w:numPr>
+          <w:numId w:val="0"/>
+        </w:numPr>
         <w:suppressLineNumbers w:val="0"/>
         <w:jc w:val="left"/>
-      </w:pPr>
-      <w:r>
         <w:rPr>
           <w:rFonts w:hint="default" w:ascii="Trebuchet MS" w:hAnsi="Trebuchet MS" w:eastAsia="SimSun" w:cs="Trebuchet MS"/>
-          <w:color w:val="000000"/>
+          <w:b w:val="0"/>
+          <w:bCs w:val="0"/>
+          <w:i w:val="0"/>
+          <w:iCs w:val="0"/>
+          <w:color w:val="auto"/>
           <w:kern w:val="0"/>
-          <w:sz w:val="22"/>
-          <w:szCs w:val="22"/>
-          <w:lang w:val="en-US" w:eastAsia="zh-CN" w:bidi="ar"/>
-        </w:rPr>
-        <w:t xml:space="preserve">1.1.1 Ethical considerations </w:t>
-      </w:r>
-      <w:r>
-        <w:rPr>
-          <w:rFonts w:hint="default" w:ascii="Palatino Linotype" w:hAnsi="Palatino Linotype" w:eastAsia="Palatino Linotype" w:cs="Palatino Linotype"/>
-          <w:color w:val="000000"/>
+          <w:sz w:val="24"/>
+          <w:szCs w:val="24"/>
+          <w:lang w:val="en-GB" w:eastAsia="zh-CN" w:bidi="ar"/>
+        </w:rPr>
+      </w:pPr>
+      <w:r>
+        <w:rPr>
+          <w:rFonts w:hint="default" w:ascii="Trebuchet MS" w:hAnsi="Trebuchet MS" w:eastAsia="SimSun" w:cs="Trebuchet MS"/>
+          <w:b w:val="0"/>
+          <w:bCs w:val="0"/>
+          <w:i w:val="0"/>
+          <w:iCs w:val="0"/>
+          <w:color w:val="auto"/>
           <w:kern w:val="0"/>
-          <w:sz w:val="22"/>
-          <w:szCs w:val="22"/>
-          <w:lang w:val="en-US" w:eastAsia="zh-CN" w:bidi="ar"/>
-        </w:rPr>
-        <w:t>................................................................................................3</w:t>
+          <w:sz w:val="24"/>
+          <w:szCs w:val="24"/>
+          <w:lang w:val="en-GB" w:eastAsia="zh-CN" w:bidi="ar"/>
+        </w:rPr>
+        <w:t>qdqdddqdqdqq</w:t>
       </w:r>
     </w:p>
     <w:p>
@@ -794,61 +1935,87 @@
         <w:keepNext w:val="0"/>
         <w:keepLines w:val="0"/>
         <w:widowControl/>
+        <w:numPr>
+          <w:ilvl w:val="1"/>
+          <w:numId w:val="1"/>
+        </w:numPr>
         <w:suppressLineNumbers w:val="0"/>
-        <w:jc w:val="left"/>
-      </w:pPr>
+        <w:ind w:left="0" w:leftChars="0" w:firstLine="0" w:firstLineChars="0"/>
+        <w:jc w:val="left"/>
+        <w:outlineLvl w:val="1"/>
+        <w:rPr>
+          <w:rFonts w:ascii="Trebuchet MS" w:hAnsi="Trebuchet MS" w:eastAsia="SimSun" w:cs="Trebuchet MS"/>
+          <w:b w:val="0"/>
+          <w:bCs w:val="0"/>
+          <w:i w:val="0"/>
+          <w:iCs w:val="0"/>
+          <w:color w:val="auto"/>
+          <w:kern w:val="0"/>
+          <w:sz w:val="28"/>
+          <w:szCs w:val="28"/>
+          <w:lang w:val="en-US" w:eastAsia="zh-CN" w:bidi="ar"/>
+        </w:rPr>
+      </w:pPr>
+      <w:bookmarkStart w:id="11" w:name="_Toc171"/>
+      <w:bookmarkStart w:id="12" w:name="_Toc6768"/>
+      <w:bookmarkStart w:id="13" w:name="_Toc21671"/>
       <w:r>
         <w:rPr>
           <w:rFonts w:hint="default" w:ascii="Trebuchet MS" w:hAnsi="Trebuchet MS" w:eastAsia="SimSun" w:cs="Trebuchet MS"/>
-          <w:color w:val="000000"/>
+          <w:b w:val="0"/>
+          <w:bCs w:val="0"/>
+          <w:i w:val="0"/>
+          <w:iCs w:val="0"/>
+          <w:color w:val="auto"/>
           <w:kern w:val="0"/>
-          <w:sz w:val="22"/>
-          <w:szCs w:val="22"/>
-          <w:lang w:val="en-US" w:eastAsia="zh-CN" w:bidi="ar"/>
-        </w:rPr>
-        <w:t>1.2 Need for Prototype</w:t>
-      </w:r>
-      <w:r>
-        <w:rPr>
-          <w:rFonts w:hint="default" w:ascii="Palatino Linotype" w:hAnsi="Palatino Linotype" w:eastAsia="Palatino Linotype" w:cs="Palatino Linotype"/>
-          <w:color w:val="000000"/>
-          <w:kern w:val="0"/>
-          <w:sz w:val="22"/>
-          <w:szCs w:val="22"/>
-          <w:lang w:val="en-US" w:eastAsia="zh-CN" w:bidi="ar"/>
-        </w:rPr>
-        <w:t>........................................................................................................ 4</w:t>
-      </w:r>
+          <w:sz w:val="28"/>
+          <w:szCs w:val="28"/>
+          <w:lang w:val="en-GB" w:eastAsia="zh-CN" w:bidi="ar"/>
+        </w:rPr>
+        <w:t>Aims and Objectives</w:t>
+      </w:r>
+      <w:bookmarkEnd w:id="11"/>
+      <w:bookmarkEnd w:id="12"/>
+      <w:bookmarkEnd w:id="13"/>
     </w:p>
     <w:p>
       <w:pPr>
         <w:keepNext w:val="0"/>
         <w:keepLines w:val="0"/>
         <w:widowControl/>
+        <w:numPr>
+          <w:numId w:val="0"/>
+        </w:numPr>
         <w:suppressLineNumbers w:val="0"/>
-        <w:jc w:val="left"/>
-      </w:pPr>
-      <w:r>
-        <w:rPr>
-          <w:rFonts w:hint="default" w:ascii="Trebuchet MS" w:hAnsi="Trebuchet MS" w:eastAsia="SimSun" w:cs="Trebuchet MS"/>
-          <w:color w:val="000000"/>
+        <w:ind w:leftChars="0"/>
+        <w:jc w:val="left"/>
+        <w:rPr>
+          <w:rFonts w:hint="default" w:ascii="Trebuchet MS" w:hAnsi="Trebuchet MS" w:eastAsia="SimSun"/>
+          <w:b w:val="0"/>
+          <w:bCs w:val="0"/>
+          <w:i w:val="0"/>
+          <w:iCs w:val="0"/>
+          <w:color w:val="auto"/>
           <w:kern w:val="0"/>
-          <w:sz w:val="22"/>
-          <w:szCs w:val="22"/>
-          <w:lang w:val="en-US" w:eastAsia="zh-CN" w:bidi="ar"/>
-        </w:rPr>
-        <w:t>1.3 Statement of the Problem</w:t>
-      </w:r>
-      <w:r>
-        <w:rPr>
-          <w:rFonts w:hint="default" w:ascii="Palatino Linotype" w:hAnsi="Palatino Linotype" w:eastAsia="Palatino Linotype" w:cs="Palatino Linotype"/>
-          <w:color w:val="000000"/>
+          <w:sz w:val="24"/>
+          <w:szCs w:val="24"/>
+          <w:lang w:val="en-US" w:eastAsia="zh-CN"/>
+        </w:rPr>
+      </w:pPr>
+      <w:r>
+        <w:rPr>
+          <w:rFonts w:hint="default" w:ascii="Trebuchet MS" w:hAnsi="Trebuchet MS" w:eastAsia="SimSun"/>
+          <w:b w:val="0"/>
+          <w:bCs w:val="0"/>
+          <w:i w:val="0"/>
+          <w:iCs w:val="0"/>
+          <w:color w:val="auto"/>
           <w:kern w:val="0"/>
-          <w:sz w:val="22"/>
-          <w:szCs w:val="22"/>
-          <w:lang w:val="en-US" w:eastAsia="zh-CN" w:bidi="ar"/>
-        </w:rPr>
-        <w:t>................................................................….........................4</w:t>
+          <w:sz w:val="24"/>
+          <w:szCs w:val="24"/>
+          <w:lang w:val="en-US" w:eastAsia="zh-CN"/>
+        </w:rPr>
+        <w:t>1.General FAQ’s for the Michade Farms</w:t>
       </w:r>
     </w:p>
     <w:p>
@@ -856,52 +2023,40 @@
         <w:keepNext w:val="0"/>
         <w:keepLines w:val="0"/>
         <w:widowControl/>
+        <w:numPr>
+          <w:ilvl w:val="0"/>
+          <w:numId w:val="2"/>
+        </w:numPr>
         <w:suppressLineNumbers w:val="0"/>
-        <w:jc w:val="left"/>
-      </w:pPr>
-      <w:r>
-        <w:rPr>
-          <w:rFonts w:hint="default" w:ascii="Trebuchet MS" w:hAnsi="Trebuchet MS" w:eastAsia="SimSun" w:cs="Trebuchet MS"/>
-          <w:color w:val="000000"/>
+        <w:ind w:left="420" w:leftChars="0" w:hanging="420" w:firstLineChars="0"/>
+        <w:jc w:val="left"/>
+        <w:rPr>
+          <w:rFonts w:hint="default" w:ascii="Trebuchet MS" w:hAnsi="Trebuchet MS" w:eastAsia="SimSun"/>
+          <w:b w:val="0"/>
+          <w:bCs w:val="0"/>
+          <w:i w:val="0"/>
+          <w:iCs w:val="0"/>
+          <w:color w:val="auto"/>
           <w:kern w:val="0"/>
-          <w:sz w:val="22"/>
-          <w:szCs w:val="22"/>
-          <w:lang w:val="en-US" w:eastAsia="zh-CN" w:bidi="ar"/>
-        </w:rPr>
-        <w:t xml:space="preserve">1.4 Aims and Objectives </w:t>
-      </w:r>
-      <w:r>
-        <w:rPr>
-          <w:rFonts w:hint="default" w:ascii="Palatino Linotype" w:hAnsi="Palatino Linotype" w:eastAsia="Palatino Linotype" w:cs="Palatino Linotype"/>
-          <w:color w:val="000000"/>
+          <w:sz w:val="24"/>
+          <w:szCs w:val="24"/>
+          <w:lang w:val="en-US" w:eastAsia="zh-CN"/>
+        </w:rPr>
+      </w:pPr>
+      <w:r>
+        <w:rPr>
+          <w:rFonts w:hint="default" w:ascii="Trebuchet MS" w:hAnsi="Trebuchet MS" w:eastAsia="SimSun"/>
+          <w:b w:val="0"/>
+          <w:bCs w:val="0"/>
+          <w:i w:val="0"/>
+          <w:iCs w:val="0"/>
+          <w:color w:val="auto"/>
           <w:kern w:val="0"/>
-          <w:sz w:val="22"/>
-          <w:szCs w:val="22"/>
-          <w:lang w:val="en-US" w:eastAsia="zh-CN" w:bidi="ar"/>
-        </w:rPr>
-        <w:t>.................................................…</w:t>
-      </w:r>
-      <w:r>
-        <w:rPr>
-          <w:rFonts w:hint="default" w:ascii="Palatino Linotype" w:hAnsi="Palatino Linotype" w:eastAsia="Palatino Linotype" w:cs="Palatino Linotype"/>
-          <w:color w:val="000000"/>
-          <w:kern w:val="0"/>
-          <w:sz w:val="22"/>
-          <w:szCs w:val="22"/>
-          <w:lang w:val="en-GB" w:eastAsia="zh-CN" w:bidi="ar"/>
-        </w:rPr>
-        <w:t>………</w:t>
-      </w:r>
-      <w:r>
-        <w:rPr>
-          <w:rFonts w:hint="default" w:ascii="Palatino Linotype" w:hAnsi="Palatino Linotype" w:eastAsia="Palatino Linotype" w:cs="Palatino Linotype"/>
-          <w:color w:val="000000"/>
-          <w:kern w:val="0"/>
-          <w:sz w:val="22"/>
-          <w:szCs w:val="22"/>
-          <w:lang w:val="en-US" w:eastAsia="zh-CN" w:bidi="ar"/>
-        </w:rPr>
-        <w:t>.....................................4</w:t>
+          <w:sz w:val="24"/>
+          <w:szCs w:val="24"/>
+          <w:lang w:val="en-US" w:eastAsia="zh-CN"/>
+        </w:rPr>
+        <w:t>To Introduce and provide information about Michade Farms.</w:t>
       </w:r>
     </w:p>
     <w:p>
@@ -909,30 +2064,40 @@
         <w:keepNext w:val="0"/>
         <w:keepLines w:val="0"/>
         <w:widowControl/>
+        <w:numPr>
+          <w:ilvl w:val="0"/>
+          <w:numId w:val="2"/>
+        </w:numPr>
         <w:suppressLineNumbers w:val="0"/>
-        <w:jc w:val="left"/>
-      </w:pPr>
-      <w:r>
-        <w:rPr>
-          <w:rFonts w:hint="default" w:ascii="Trebuchet MS" w:hAnsi="Trebuchet MS" w:eastAsia="SimSun" w:cs="Trebuchet MS"/>
-          <w:color w:val="000000"/>
+        <w:ind w:left="420" w:leftChars="0" w:hanging="420" w:firstLineChars="0"/>
+        <w:jc w:val="left"/>
+        <w:rPr>
+          <w:rFonts w:hint="default" w:ascii="Trebuchet MS" w:hAnsi="Trebuchet MS" w:eastAsia="SimSun"/>
+          <w:b w:val="0"/>
+          <w:bCs w:val="0"/>
+          <w:i w:val="0"/>
+          <w:iCs w:val="0"/>
+          <w:color w:val="auto"/>
           <w:kern w:val="0"/>
-          <w:sz w:val="22"/>
-          <w:szCs w:val="22"/>
-          <w:lang w:val="en-US" w:eastAsia="zh-CN" w:bidi="ar"/>
-        </w:rPr>
-        <w:t>1.5 Prototype Design</w:t>
-      </w:r>
-      <w:r>
-        <w:rPr>
-          <w:rFonts w:hint="default" w:ascii="Palatino Linotype" w:hAnsi="Palatino Linotype" w:eastAsia="Palatino Linotype" w:cs="Palatino Linotype"/>
-          <w:color w:val="000000"/>
+          <w:sz w:val="24"/>
+          <w:szCs w:val="24"/>
+          <w:lang w:val="en-US" w:eastAsia="zh-CN"/>
+        </w:rPr>
+      </w:pPr>
+      <w:r>
+        <w:rPr>
+          <w:rFonts w:hint="default" w:ascii="Trebuchet MS" w:hAnsi="Trebuchet MS" w:eastAsia="SimSun"/>
+          <w:b w:val="0"/>
+          <w:bCs w:val="0"/>
+          <w:i w:val="0"/>
+          <w:iCs w:val="0"/>
+          <w:color w:val="auto"/>
           <w:kern w:val="0"/>
-          <w:sz w:val="22"/>
-          <w:szCs w:val="22"/>
-          <w:lang w:val="en-US" w:eastAsia="zh-CN" w:bidi="ar"/>
-        </w:rPr>
-        <w:t>..............................................................................................................5</w:t>
+          <w:sz w:val="24"/>
+          <w:szCs w:val="24"/>
+          <w:lang w:val="en-US" w:eastAsia="zh-CN"/>
+        </w:rPr>
+        <w:t>To inform customers about variety of products and available service that the business offers</w:t>
       </w:r>
     </w:p>
     <w:p>
@@ -940,30 +2105,40 @@
         <w:keepNext w:val="0"/>
         <w:keepLines w:val="0"/>
         <w:widowControl/>
+        <w:numPr>
+          <w:ilvl w:val="0"/>
+          <w:numId w:val="2"/>
+        </w:numPr>
         <w:suppressLineNumbers w:val="0"/>
-        <w:jc w:val="left"/>
-      </w:pPr>
-      <w:r>
-        <w:rPr>
-          <w:rFonts w:hint="default" w:ascii="Trebuchet MS" w:hAnsi="Trebuchet MS" w:eastAsia="SimSun" w:cs="Trebuchet MS"/>
-          <w:color w:val="000000"/>
+        <w:ind w:left="420" w:leftChars="0" w:hanging="420" w:firstLineChars="0"/>
+        <w:jc w:val="left"/>
+        <w:rPr>
+          <w:rFonts w:hint="default" w:ascii="Trebuchet MS" w:hAnsi="Trebuchet MS" w:eastAsia="SimSun"/>
+          <w:b w:val="0"/>
+          <w:bCs w:val="0"/>
+          <w:i w:val="0"/>
+          <w:iCs w:val="0"/>
+          <w:color w:val="auto"/>
           <w:kern w:val="0"/>
-          <w:sz w:val="22"/>
-          <w:szCs w:val="22"/>
-          <w:lang w:val="en-US" w:eastAsia="zh-CN" w:bidi="ar"/>
-        </w:rPr>
-        <w:t>1.6 Proposed Solution</w:t>
-      </w:r>
-      <w:r>
-        <w:rPr>
-          <w:rFonts w:hint="default" w:ascii="Palatino Linotype" w:hAnsi="Palatino Linotype" w:eastAsia="Palatino Linotype" w:cs="Palatino Linotype"/>
-          <w:color w:val="000000"/>
+          <w:sz w:val="24"/>
+          <w:szCs w:val="24"/>
+          <w:lang w:val="en-US" w:eastAsia="zh-CN"/>
+        </w:rPr>
+      </w:pPr>
+      <w:r>
+        <w:rPr>
+          <w:rFonts w:hint="default" w:ascii="Trebuchet MS" w:hAnsi="Trebuchet MS" w:eastAsia="SimSun"/>
+          <w:b w:val="0"/>
+          <w:bCs w:val="0"/>
+          <w:i w:val="0"/>
+          <w:iCs w:val="0"/>
+          <w:color w:val="auto"/>
           <w:kern w:val="0"/>
-          <w:sz w:val="22"/>
-          <w:szCs w:val="22"/>
-          <w:lang w:val="en-US" w:eastAsia="zh-CN" w:bidi="ar"/>
-        </w:rPr>
-        <w:t>............................................................................................................ 5</w:t>
+          <w:sz w:val="24"/>
+          <w:szCs w:val="24"/>
+          <w:lang w:val="en-US" w:eastAsia="zh-CN"/>
+        </w:rPr>
+        <w:t>Address user inquiries on pricing details and orders. Also guiding user to contact the customer service for more information</w:t>
       </w:r>
     </w:p>
     <w:p>
@@ -971,52 +2146,55 @@
         <w:keepNext w:val="0"/>
         <w:keepLines w:val="0"/>
         <w:widowControl/>
+        <w:numPr>
+          <w:ilvl w:val="0"/>
+          <w:numId w:val="2"/>
+        </w:numPr>
         <w:suppressLineNumbers w:val="0"/>
-        <w:jc w:val="left"/>
-      </w:pPr>
-      <w:r>
-        <w:rPr>
-          <w:rFonts w:hint="default" w:ascii="Trebuchet MS" w:hAnsi="Trebuchet MS" w:eastAsia="SimSun" w:cs="Trebuchet MS"/>
-          <w:color w:val="000000"/>
+        <w:ind w:left="420" w:leftChars="0" w:hanging="420" w:firstLineChars="0"/>
+        <w:jc w:val="left"/>
+        <w:rPr>
+          <w:rFonts w:hint="default" w:ascii="Trebuchet MS" w:hAnsi="Trebuchet MS" w:eastAsia="SimSun"/>
+          <w:b w:val="0"/>
+          <w:bCs w:val="0"/>
+          <w:i w:val="0"/>
+          <w:iCs w:val="0"/>
+          <w:color w:val="auto"/>
           <w:kern w:val="0"/>
-          <w:sz w:val="22"/>
-          <w:szCs w:val="22"/>
-          <w:lang w:val="en-US" w:eastAsia="zh-CN" w:bidi="ar"/>
-        </w:rPr>
-        <w:t>1.7 Prototype Development and AI Algorithms Used</w:t>
-      </w:r>
-      <w:r>
-        <w:rPr>
-          <w:rFonts w:hint="default" w:ascii="Palatino Linotype" w:hAnsi="Palatino Linotype" w:eastAsia="Palatino Linotype" w:cs="Palatino Linotype"/>
-          <w:color w:val="000000"/>
+          <w:sz w:val="24"/>
+          <w:szCs w:val="24"/>
+          <w:lang w:val="en-US" w:eastAsia="zh-CN"/>
+        </w:rPr>
+      </w:pPr>
+      <w:r>
+        <w:rPr>
+          <w:rFonts w:hint="default" w:ascii="Trebuchet MS" w:hAnsi="Trebuchet MS" w:eastAsia="SimSun"/>
+          <w:b w:val="0"/>
+          <w:bCs w:val="0"/>
+          <w:i w:val="0"/>
+          <w:iCs w:val="0"/>
+          <w:color w:val="auto"/>
           <w:kern w:val="0"/>
-          <w:sz w:val="22"/>
-          <w:szCs w:val="22"/>
-          <w:lang w:val="en-US" w:eastAsia="zh-CN" w:bidi="ar"/>
-        </w:rPr>
-        <w:t>................................…</w:t>
-      </w:r>
-      <w:r>
-        <w:rPr>
-          <w:rFonts w:hint="default" w:ascii="Palatino Linotype" w:hAnsi="Palatino Linotype" w:eastAsia="Palatino Linotype" w:cs="Palatino Linotype"/>
-          <w:color w:val="000000"/>
+          <w:sz w:val="24"/>
+          <w:szCs w:val="24"/>
+          <w:lang w:val="en-US" w:eastAsia="zh-CN"/>
+        </w:rPr>
+        <w:t xml:space="preserve">Provide details about the farm's location , working hours, sales and inquiries on partnership </w:t>
+      </w:r>
+      <w:r>
+        <w:rPr>
+          <w:rFonts w:hint="default" w:ascii="Trebuchet MS" w:hAnsi="Trebuchet MS" w:eastAsia="SimSun"/>
+          <w:b w:val="0"/>
+          <w:bCs w:val="0"/>
+          <w:i w:val="0"/>
+          <w:iCs w:val="0"/>
+          <w:color w:val="auto"/>
           <w:kern w:val="0"/>
-          <w:sz w:val="22"/>
-          <w:szCs w:val="22"/>
-          <w:lang w:val="en-GB" w:eastAsia="zh-CN" w:bidi="ar"/>
-        </w:rPr>
-        <w:t>…l</w:t>
-      </w:r>
-      <w:r>
-        <w:rPr>
-          <w:rFonts w:hint="default" w:ascii="Palatino Linotype" w:hAnsi="Palatino Linotype" w:eastAsia="Palatino Linotype" w:cs="Palatino Linotype"/>
-          <w:color w:val="000000"/>
-          <w:kern w:val="0"/>
-          <w:sz w:val="22"/>
-          <w:szCs w:val="22"/>
-          <w:lang w:val="en-US" w:eastAsia="zh-CN" w:bidi="ar"/>
-        </w:rPr>
-        <w:t>.............. 5</w:t>
+          <w:sz w:val="24"/>
+          <w:szCs w:val="24"/>
+          <w:lang w:val="en-GB" w:eastAsia="zh-CN"/>
+        </w:rPr>
+        <w:t>etc.</w:t>
       </w:r>
     </w:p>
     <w:p>
@@ -1024,61 +2202,64 @@
         <w:keepNext w:val="0"/>
         <w:keepLines w:val="0"/>
         <w:widowControl/>
+        <w:numPr>
+          <w:numId w:val="0"/>
+        </w:numPr>
         <w:suppressLineNumbers w:val="0"/>
-        <w:jc w:val="left"/>
-      </w:pPr>
-      <w:r>
-        <w:rPr>
-          <w:rFonts w:hint="default" w:ascii="Trebuchet MS" w:hAnsi="Trebuchet MS" w:eastAsia="SimSun" w:cs="Trebuchet MS"/>
-          <w:color w:val="000000"/>
+        <w:ind w:leftChars="0"/>
+        <w:jc w:val="left"/>
+        <w:rPr>
+          <w:rFonts w:hint="default" w:ascii="Trebuchet MS" w:hAnsi="Trebuchet MS" w:eastAsia="SimSun"/>
+          <w:b w:val="0"/>
+          <w:bCs w:val="0"/>
+          <w:i w:val="0"/>
+          <w:iCs w:val="0"/>
+          <w:color w:val="auto"/>
           <w:kern w:val="0"/>
-          <w:sz w:val="22"/>
-          <w:szCs w:val="22"/>
-          <w:lang w:val="en-US" w:eastAsia="zh-CN" w:bidi="ar"/>
-        </w:rPr>
-        <w:t>1.7.1 Structure of the prototype</w:t>
-      </w:r>
-      <w:r>
-        <w:rPr>
-          <w:rFonts w:hint="default" w:ascii="Palatino Linotype" w:hAnsi="Palatino Linotype" w:eastAsia="Palatino Linotype" w:cs="Palatino Linotype"/>
-          <w:color w:val="000000"/>
-          <w:kern w:val="0"/>
-          <w:sz w:val="22"/>
-          <w:szCs w:val="22"/>
-          <w:lang w:val="en-US" w:eastAsia="zh-CN" w:bidi="ar"/>
-        </w:rPr>
-        <w:t>................................................................................ 5</w:t>
-      </w:r>
+          <w:sz w:val="24"/>
+          <w:szCs w:val="24"/>
+          <w:lang w:val="en-US" w:eastAsia="zh-CN"/>
+        </w:rPr>
+      </w:pPr>
     </w:p>
     <w:p>
       <w:pPr>
         <w:keepNext w:val="0"/>
         <w:keepLines w:val="0"/>
         <w:widowControl/>
+        <w:numPr>
+          <w:numId w:val="0"/>
+        </w:numPr>
         <w:suppressLineNumbers w:val="0"/>
-        <w:jc w:val="left"/>
-      </w:pPr>
-      <w:r>
-        <w:rPr>
-          <w:rFonts w:hint="default" w:ascii="Trebuchet MS" w:hAnsi="Trebuchet MS" w:eastAsia="SimSun" w:cs="Trebuchet MS"/>
-          <w:color w:val="000000"/>
+        <w:ind w:leftChars="0"/>
+        <w:jc w:val="left"/>
+        <w:rPr>
+          <w:rFonts w:hint="default" w:ascii="Trebuchet MS" w:hAnsi="Trebuchet MS" w:eastAsia="SimSun"/>
+          <w:b w:val="0"/>
+          <w:bCs w:val="0"/>
+          <w:i w:val="0"/>
+          <w:iCs w:val="0"/>
+          <w:color w:val="auto"/>
           <w:kern w:val="0"/>
-          <w:sz w:val="22"/>
-          <w:szCs w:val="22"/>
-          <w:lang w:val="en-US" w:eastAsia="zh-CN" w:bidi="ar"/>
-        </w:rPr>
-        <w:t>1.7.2 Programming language, libraries/modules used</w:t>
-      </w:r>
-      <w:r>
-        <w:rPr>
-          <w:rFonts w:hint="default" w:ascii="Palatino Linotype" w:hAnsi="Palatino Linotype" w:eastAsia="Palatino Linotype" w:cs="Palatino Linotype"/>
-          <w:color w:val="000000"/>
+          <w:sz w:val="24"/>
+          <w:szCs w:val="24"/>
+          <w:lang w:val="en-US" w:eastAsia="zh-CN"/>
+        </w:rPr>
+      </w:pPr>
+      <w:r>
+        <w:rPr>
+          <w:rFonts w:hint="default" w:ascii="Trebuchet MS" w:hAnsi="Trebuchet MS" w:eastAsia="SimSun"/>
+          <w:b w:val="0"/>
+          <w:bCs w:val="0"/>
+          <w:i w:val="0"/>
+          <w:iCs w:val="0"/>
+          <w:color w:val="auto"/>
           <w:kern w:val="0"/>
-          <w:sz w:val="22"/>
-          <w:szCs w:val="22"/>
-          <w:lang w:val="en-US" w:eastAsia="zh-CN" w:bidi="ar"/>
-        </w:rPr>
-        <w:t>.................................................... 5</w:t>
+          <w:sz w:val="24"/>
+          <w:szCs w:val="24"/>
+          <w:lang w:val="en-US" w:eastAsia="zh-CN"/>
+        </w:rPr>
+        <w:t>2.Essential information for ranch beginners on the Michade Farms animals</w:t>
       </w:r>
     </w:p>
     <w:p>
@@ -1086,30 +2267,40 @@
         <w:keepNext w:val="0"/>
         <w:keepLines w:val="0"/>
         <w:widowControl/>
+        <w:numPr>
+          <w:ilvl w:val="0"/>
+          <w:numId w:val="2"/>
+        </w:numPr>
         <w:suppressLineNumbers w:val="0"/>
-        <w:jc w:val="left"/>
-      </w:pPr>
-      <w:r>
-        <w:rPr>
-          <w:rFonts w:hint="default" w:ascii="Trebuchet MS" w:hAnsi="Trebuchet MS" w:eastAsia="SimSun" w:cs="Trebuchet MS"/>
-          <w:color w:val="000000"/>
+        <w:ind w:left="420" w:leftChars="0" w:hanging="420" w:firstLineChars="0"/>
+        <w:jc w:val="left"/>
+        <w:rPr>
+          <w:rFonts w:hint="default" w:ascii="Trebuchet MS" w:hAnsi="Trebuchet MS" w:eastAsia="SimSun"/>
+          <w:b w:val="0"/>
+          <w:bCs w:val="0"/>
+          <w:i w:val="0"/>
+          <w:iCs w:val="0"/>
+          <w:color w:val="auto"/>
           <w:kern w:val="0"/>
-          <w:sz w:val="22"/>
-          <w:szCs w:val="22"/>
-          <w:lang w:val="en-US" w:eastAsia="zh-CN" w:bidi="ar"/>
-        </w:rPr>
-        <w:t>1.7.3 Development platform</w:t>
-      </w:r>
-      <w:r>
-        <w:rPr>
-          <w:rFonts w:hint="default" w:ascii="Palatino Linotype" w:hAnsi="Palatino Linotype" w:eastAsia="Palatino Linotype" w:cs="Palatino Linotype"/>
-          <w:color w:val="000000"/>
+          <w:sz w:val="24"/>
+          <w:szCs w:val="24"/>
+          <w:lang w:val="en-US" w:eastAsia="zh-CN"/>
+        </w:rPr>
+      </w:pPr>
+      <w:r>
+        <w:rPr>
+          <w:rFonts w:hint="default" w:ascii="Trebuchet MS" w:hAnsi="Trebuchet MS" w:eastAsia="SimSun"/>
+          <w:b w:val="0"/>
+          <w:bCs w:val="0"/>
+          <w:i w:val="0"/>
+          <w:iCs w:val="0"/>
+          <w:color w:val="auto"/>
           <w:kern w:val="0"/>
-          <w:sz w:val="22"/>
-          <w:szCs w:val="22"/>
-          <w:lang w:val="en-US" w:eastAsia="zh-CN" w:bidi="ar"/>
-        </w:rPr>
-        <w:t>................................................................................ 6</w:t>
+          <w:sz w:val="24"/>
+          <w:szCs w:val="24"/>
+          <w:lang w:val="en-US" w:eastAsia="zh-CN"/>
+        </w:rPr>
+        <w:t>Guide on starting egg,chicken and beef production</w:t>
       </w:r>
     </w:p>
     <w:p>
@@ -1117,30 +2308,40 @@
         <w:keepNext w:val="0"/>
         <w:keepLines w:val="0"/>
         <w:widowControl/>
+        <w:numPr>
+          <w:ilvl w:val="0"/>
+          <w:numId w:val="2"/>
+        </w:numPr>
         <w:suppressLineNumbers w:val="0"/>
-        <w:jc w:val="left"/>
-      </w:pPr>
-      <w:r>
-        <w:rPr>
-          <w:rFonts w:hint="default" w:ascii="Trebuchet MS" w:hAnsi="Trebuchet MS" w:eastAsia="SimSun" w:cs="Trebuchet MS"/>
-          <w:color w:val="000000"/>
+        <w:ind w:left="420" w:leftChars="0" w:hanging="420" w:firstLineChars="0"/>
+        <w:jc w:val="left"/>
+        <w:rPr>
+          <w:rFonts w:hint="default" w:ascii="Trebuchet MS" w:hAnsi="Trebuchet MS" w:eastAsia="SimSun"/>
+          <w:b w:val="0"/>
+          <w:bCs w:val="0"/>
+          <w:i w:val="0"/>
+          <w:iCs w:val="0"/>
+          <w:color w:val="auto"/>
           <w:kern w:val="0"/>
-          <w:sz w:val="22"/>
-          <w:szCs w:val="22"/>
-          <w:lang w:val="en-US" w:eastAsia="zh-CN" w:bidi="ar"/>
-        </w:rPr>
-        <w:t>1.7.4 Steps involved in the prototype development</w:t>
-      </w:r>
-      <w:r>
-        <w:rPr>
-          <w:rFonts w:hint="default" w:ascii="Palatino Linotype" w:hAnsi="Palatino Linotype" w:eastAsia="Palatino Linotype" w:cs="Palatino Linotype"/>
-          <w:color w:val="000000"/>
+          <w:sz w:val="24"/>
+          <w:szCs w:val="24"/>
+          <w:lang w:val="en-US" w:eastAsia="zh-CN"/>
+        </w:rPr>
+      </w:pPr>
+      <w:r>
+        <w:rPr>
+          <w:rFonts w:hint="default" w:ascii="Trebuchet MS" w:hAnsi="Trebuchet MS" w:eastAsia="SimSun"/>
+          <w:b w:val="0"/>
+          <w:bCs w:val="0"/>
+          <w:i w:val="0"/>
+          <w:iCs w:val="0"/>
+          <w:color w:val="auto"/>
           <w:kern w:val="0"/>
-          <w:sz w:val="22"/>
-          <w:szCs w:val="22"/>
-          <w:lang w:val="en-US" w:eastAsia="zh-CN" w:bidi="ar"/>
-        </w:rPr>
-        <w:t>....................................................... 6</w:t>
+          <w:sz w:val="24"/>
+          <w:szCs w:val="24"/>
+          <w:lang w:val="en-US" w:eastAsia="zh-CN"/>
+        </w:rPr>
+        <w:t>Recommending beginner-friendly tips and advice on different animals</w:t>
       </w:r>
     </w:p>
     <w:p>
@@ -1148,351 +2349,459 @@
         <w:keepNext w:val="0"/>
         <w:keepLines w:val="0"/>
         <w:widowControl/>
+        <w:numPr>
+          <w:ilvl w:val="0"/>
+          <w:numId w:val="2"/>
+        </w:numPr>
         <w:suppressLineNumbers w:val="0"/>
-        <w:jc w:val="left"/>
-      </w:pPr>
-      <w:r>
-        <w:rPr>
-          <w:rFonts w:hint="default" w:ascii="Trebuchet MS" w:hAnsi="Trebuchet MS" w:eastAsia="SimSun" w:cs="Trebuchet MS"/>
-          <w:color w:val="000000"/>
+        <w:ind w:left="420" w:leftChars="0" w:hanging="420" w:firstLineChars="0"/>
+        <w:jc w:val="left"/>
+        <w:rPr>
+          <w:rFonts w:ascii="Trebuchet MS" w:hAnsi="Trebuchet MS" w:eastAsia="SimSun" w:cs="Trebuchet MS"/>
+          <w:b w:val="0"/>
+          <w:bCs w:val="0"/>
+          <w:i w:val="0"/>
+          <w:iCs w:val="0"/>
+          <w:color w:val="auto"/>
           <w:kern w:val="0"/>
-          <w:sz w:val="22"/>
-          <w:szCs w:val="22"/>
+          <w:sz w:val="24"/>
+          <w:szCs w:val="24"/>
           <w:lang w:val="en-US" w:eastAsia="zh-CN" w:bidi="ar"/>
         </w:rPr>
-        <w:t>1.7.5 Training and target dataset</w:t>
-      </w:r>
-      <w:r>
-        <w:rPr>
-          <w:rFonts w:hint="default" w:ascii="Palatino Linotype" w:hAnsi="Palatino Linotype" w:eastAsia="Palatino Linotype" w:cs="Palatino Linotype"/>
-          <w:color w:val="000000"/>
+      </w:pPr>
+      <w:r>
+        <w:rPr>
+          <w:rFonts w:hint="default" w:ascii="Trebuchet MS" w:hAnsi="Trebuchet MS" w:eastAsia="SimSun"/>
+          <w:b w:val="0"/>
+          <w:bCs w:val="0"/>
+          <w:i w:val="0"/>
+          <w:iCs w:val="0"/>
+          <w:color w:val="auto"/>
           <w:kern w:val="0"/>
-          <w:sz w:val="22"/>
-          <w:szCs w:val="22"/>
-          <w:lang w:val="en-US" w:eastAsia="zh-CN" w:bidi="ar"/>
-        </w:rPr>
-        <w:t>................................................................................6</w:t>
-      </w:r>
-    </w:p>
-    <w:p>
-      <w:pPr>
-        <w:keepNext w:val="0"/>
-        <w:keepLines w:val="0"/>
-        <w:widowControl/>
-        <w:suppressLineNumbers w:val="0"/>
-        <w:jc w:val="left"/>
-      </w:pPr>
-      <w:r>
-        <w:rPr>
-          <w:rFonts w:hint="default" w:ascii="Trebuchet MS" w:hAnsi="Trebuchet MS" w:eastAsia="SimSun" w:cs="Trebuchet MS"/>
-          <w:color w:val="000000"/>
-          <w:kern w:val="0"/>
-          <w:sz w:val="22"/>
-          <w:szCs w:val="22"/>
-          <w:lang w:val="en-US" w:eastAsia="zh-CN" w:bidi="ar"/>
-        </w:rPr>
-        <w:t>1.7.6 Building the model</w:t>
-      </w:r>
-      <w:r>
-        <w:rPr>
-          <w:rFonts w:hint="default" w:ascii="Palatino Linotype" w:hAnsi="Palatino Linotype" w:eastAsia="Palatino Linotype" w:cs="Palatino Linotype"/>
-          <w:color w:val="000000"/>
-          <w:kern w:val="0"/>
-          <w:sz w:val="22"/>
-          <w:szCs w:val="22"/>
-          <w:lang w:val="en-US" w:eastAsia="zh-CN" w:bidi="ar"/>
-        </w:rPr>
-        <w:t>...................................................................................................... 7</w:t>
-      </w:r>
-    </w:p>
-    <w:p>
-      <w:pPr>
-        <w:keepNext w:val="0"/>
-        <w:keepLines w:val="0"/>
-        <w:widowControl/>
-        <w:suppressLineNumbers w:val="0"/>
-        <w:jc w:val="left"/>
-      </w:pPr>
-      <w:r>
-        <w:rPr>
-          <w:rFonts w:hint="default" w:ascii="Trebuchet MS" w:hAnsi="Trebuchet MS" w:eastAsia="SimSun" w:cs="Trebuchet MS"/>
-          <w:color w:val="000000"/>
-          <w:kern w:val="0"/>
-          <w:sz w:val="22"/>
-          <w:szCs w:val="22"/>
-          <w:lang w:val="en-US" w:eastAsia="zh-CN" w:bidi="ar"/>
-        </w:rPr>
-        <w:t>1.7.7 The chat function</w:t>
-      </w:r>
-      <w:r>
-        <w:rPr>
-          <w:rFonts w:hint="default" w:ascii="Palatino Linotype" w:hAnsi="Palatino Linotype" w:eastAsia="Palatino Linotype" w:cs="Palatino Linotype"/>
-          <w:color w:val="000000"/>
-          <w:kern w:val="0"/>
-          <w:sz w:val="22"/>
-          <w:szCs w:val="22"/>
-          <w:lang w:val="en-US" w:eastAsia="zh-CN" w:bidi="ar"/>
-        </w:rPr>
-        <w:t>.........................................................................................................8</w:t>
-      </w:r>
-    </w:p>
-    <w:p>
-      <w:pPr>
-        <w:keepNext w:val="0"/>
-        <w:keepLines w:val="0"/>
-        <w:widowControl/>
-        <w:suppressLineNumbers w:val="0"/>
-        <w:jc w:val="left"/>
-      </w:pPr>
-      <w:r>
-        <w:rPr>
-          <w:rFonts w:hint="default" w:ascii="Trebuchet MS" w:hAnsi="Trebuchet MS" w:eastAsia="SimSun" w:cs="Trebuchet MS"/>
-          <w:color w:val="000000"/>
-          <w:kern w:val="0"/>
-          <w:sz w:val="22"/>
-          <w:szCs w:val="22"/>
-          <w:lang w:val="en-US" w:eastAsia="zh-CN" w:bidi="ar"/>
-        </w:rPr>
-        <w:t>1.7.8 Send function</w:t>
-      </w:r>
-      <w:r>
-        <w:rPr>
-          <w:rFonts w:hint="default" w:ascii="Palatino Linotype" w:hAnsi="Palatino Linotype" w:eastAsia="Palatino Linotype" w:cs="Palatino Linotype"/>
-          <w:color w:val="000000"/>
-          <w:kern w:val="0"/>
-          <w:sz w:val="22"/>
-          <w:szCs w:val="22"/>
-          <w:lang w:val="en-US" w:eastAsia="zh-CN" w:bidi="ar"/>
-        </w:rPr>
-        <w:t>....................................................................................................... 8</w:t>
-      </w:r>
-    </w:p>
-    <w:p>
-      <w:pPr>
-        <w:keepNext w:val="0"/>
-        <w:keepLines w:val="0"/>
-        <w:widowControl/>
-        <w:suppressLineNumbers w:val="0"/>
-        <w:jc w:val="left"/>
-      </w:pPr>
-      <w:r>
-        <w:rPr>
-          <w:rFonts w:hint="default" w:ascii="Trebuchet MS" w:hAnsi="Trebuchet MS" w:eastAsia="SimSun" w:cs="Trebuchet MS"/>
-          <w:color w:val="000000"/>
-          <w:kern w:val="0"/>
-          <w:sz w:val="22"/>
-          <w:szCs w:val="22"/>
-          <w:lang w:val="en-US" w:eastAsia="zh-CN" w:bidi="ar"/>
-        </w:rPr>
-        <w:t>1.7.9 The User Interface</w:t>
-      </w:r>
-      <w:r>
-        <w:rPr>
-          <w:rFonts w:hint="default" w:ascii="Palatino Linotype" w:hAnsi="Palatino Linotype" w:eastAsia="Palatino Linotype" w:cs="Palatino Linotype"/>
-          <w:color w:val="000000"/>
-          <w:kern w:val="0"/>
-          <w:sz w:val="22"/>
-          <w:szCs w:val="22"/>
-          <w:lang w:val="en-US" w:eastAsia="zh-CN" w:bidi="ar"/>
-        </w:rPr>
-        <w:t>............................................................................................. 8</w:t>
-      </w:r>
-    </w:p>
-    <w:p>
-      <w:pPr>
-        <w:keepNext w:val="0"/>
-        <w:keepLines w:val="0"/>
-        <w:widowControl/>
-        <w:suppressLineNumbers w:val="0"/>
-        <w:jc w:val="left"/>
-      </w:pPr>
-      <w:r>
-        <w:rPr>
-          <w:rFonts w:hint="default" w:ascii="Trebuchet MS" w:hAnsi="Trebuchet MS" w:eastAsia="SimSun" w:cs="Trebuchet MS"/>
-          <w:color w:val="000000"/>
-          <w:kern w:val="0"/>
-          <w:sz w:val="22"/>
-          <w:szCs w:val="22"/>
-          <w:lang w:val="en-US" w:eastAsia="zh-CN" w:bidi="ar"/>
-        </w:rPr>
-        <w:t>1.8 Other Models Used</w:t>
-      </w:r>
-      <w:r>
-        <w:rPr>
-          <w:rFonts w:hint="default" w:ascii="Palatino Linotype" w:hAnsi="Palatino Linotype" w:eastAsia="Palatino Linotype" w:cs="Palatino Linotype"/>
-          <w:color w:val="000000"/>
-          <w:kern w:val="0"/>
-          <w:sz w:val="22"/>
-          <w:szCs w:val="22"/>
-          <w:lang w:val="en-US" w:eastAsia="zh-CN" w:bidi="ar"/>
-        </w:rPr>
-        <w:t>.........................................................................................................8</w:t>
-      </w:r>
-    </w:p>
-    <w:p>
-      <w:pPr>
-        <w:keepNext w:val="0"/>
-        <w:keepLines w:val="0"/>
-        <w:widowControl/>
-        <w:suppressLineNumbers w:val="0"/>
-        <w:jc w:val="left"/>
-      </w:pPr>
-      <w:r>
-        <w:rPr>
-          <w:rFonts w:hint="default" w:ascii="Trebuchet MS" w:hAnsi="Trebuchet MS" w:eastAsia="SimSun" w:cs="Trebuchet MS"/>
-          <w:color w:val="000000"/>
-          <w:kern w:val="0"/>
-          <w:sz w:val="22"/>
-          <w:szCs w:val="22"/>
-          <w:lang w:val="en-US" w:eastAsia="zh-CN" w:bidi="ar"/>
-        </w:rPr>
-        <w:t>1.9 Evaluation</w:t>
-      </w:r>
-      <w:r>
-        <w:rPr>
-          <w:rFonts w:hint="default" w:ascii="Palatino Linotype" w:hAnsi="Palatino Linotype" w:eastAsia="Palatino Linotype" w:cs="Palatino Linotype"/>
-          <w:color w:val="000000"/>
-          <w:kern w:val="0"/>
-          <w:sz w:val="22"/>
-          <w:szCs w:val="22"/>
-          <w:lang w:val="en-US" w:eastAsia="zh-CN" w:bidi="ar"/>
-        </w:rPr>
-        <w:t>....................................................................................................................9</w:t>
-      </w:r>
-    </w:p>
-    <w:p>
-      <w:pPr>
-        <w:keepNext w:val="0"/>
-        <w:keepLines w:val="0"/>
-        <w:widowControl/>
-        <w:suppressLineNumbers w:val="0"/>
-        <w:jc w:val="left"/>
-      </w:pPr>
-      <w:r>
-        <w:rPr>
-          <w:rFonts w:hint="default" w:ascii="Trebuchet MS" w:hAnsi="Trebuchet MS" w:eastAsia="SimSun" w:cs="Trebuchet MS"/>
-          <w:color w:val="000000"/>
-          <w:kern w:val="0"/>
-          <w:sz w:val="22"/>
-          <w:szCs w:val="22"/>
-          <w:lang w:val="en-US" w:eastAsia="zh-CN" w:bidi="ar"/>
-        </w:rPr>
-        <w:t>1.11 Conclusion</w:t>
-      </w:r>
-      <w:r>
-        <w:rPr>
-          <w:rFonts w:hint="default" w:ascii="Palatino Linotype" w:hAnsi="Palatino Linotype" w:eastAsia="Palatino Linotype" w:cs="Palatino Linotype"/>
-          <w:color w:val="000000"/>
-          <w:kern w:val="0"/>
-          <w:sz w:val="22"/>
-          <w:szCs w:val="22"/>
-          <w:lang w:val="en-US" w:eastAsia="zh-CN" w:bidi="ar"/>
-        </w:rPr>
-        <w:t>..................................................................................................................... 12</w:t>
-      </w:r>
-    </w:p>
-    <w:p>
-      <w:pPr>
-        <w:keepNext w:val="0"/>
-        <w:keepLines w:val="0"/>
-        <w:widowControl/>
-        <w:suppressLineNumbers w:val="0"/>
-        <w:jc w:val="left"/>
-      </w:pPr>
-      <w:r>
-        <w:rPr>
-          <w:rFonts w:hint="default" w:ascii="Trebuchet MS" w:hAnsi="Trebuchet MS" w:eastAsia="SimSun" w:cs="Trebuchet MS"/>
-          <w:color w:val="000000"/>
-          <w:kern w:val="0"/>
-          <w:sz w:val="22"/>
-          <w:szCs w:val="22"/>
-          <w:lang w:val="en-US" w:eastAsia="zh-CN" w:bidi="ar"/>
-        </w:rPr>
-        <w:t xml:space="preserve">References </w:t>
-      </w:r>
-      <w:r>
-        <w:rPr>
-          <w:rFonts w:hint="default" w:ascii="Palatino Linotype" w:hAnsi="Palatino Linotype" w:eastAsia="Palatino Linotype" w:cs="Palatino Linotype"/>
-          <w:color w:val="000000"/>
-          <w:kern w:val="0"/>
-          <w:sz w:val="22"/>
-          <w:szCs w:val="22"/>
-          <w:lang w:val="en-US" w:eastAsia="zh-CN" w:bidi="ar"/>
-        </w:rPr>
-        <w:t>.......................................................................................................................... 13</w:t>
-      </w:r>
-    </w:p>
-    <w:p>
-      <w:pPr>
-        <w:keepNext w:val="0"/>
-        <w:keepLines w:val="0"/>
-        <w:widowControl/>
-        <w:suppressLineNumbers w:val="0"/>
-        <w:jc w:val="left"/>
-      </w:pPr>
-      <w:r>
-        <w:rPr>
-          <w:rFonts w:hint="default" w:ascii="Palatino Linotype" w:hAnsi="Palatino Linotype" w:eastAsia="Palatino Linotype" w:cs="Palatino Linotype"/>
-          <w:color w:val="000000"/>
-          <w:kern w:val="0"/>
-          <w:sz w:val="22"/>
-          <w:szCs w:val="22"/>
-          <w:lang w:val="en-US" w:eastAsia="zh-CN" w:bidi="ar"/>
-        </w:rPr>
-        <w:t>Appendix A............................................................................................................. 15</w:t>
-      </w:r>
-    </w:p>
-    <w:p>
-      <w:pPr>
-        <w:keepNext w:val="0"/>
-        <w:keepLines w:val="0"/>
-        <w:widowControl/>
-        <w:suppressLineNumbers w:val="0"/>
-        <w:jc w:val="left"/>
-      </w:pPr>
-      <w:r>
-        <w:rPr>
-          <w:rFonts w:hint="default" w:ascii="Trebuchet MS" w:hAnsi="Trebuchet MS" w:eastAsia="SimSun" w:cs="Trebuchet MS"/>
-          <w:color w:val="000000"/>
-          <w:kern w:val="0"/>
-          <w:sz w:val="22"/>
-          <w:szCs w:val="22"/>
-          <w:lang w:val="en-US" w:eastAsia="zh-CN" w:bidi="ar"/>
-        </w:rPr>
-        <w:t>How to run Pathfinder’s code</w:t>
-      </w:r>
-      <w:r>
-        <w:rPr>
-          <w:rFonts w:hint="default" w:ascii="Palatino Linotype" w:hAnsi="Palatino Linotype" w:eastAsia="Palatino Linotype" w:cs="Palatino Linotype"/>
-          <w:color w:val="000000"/>
-          <w:kern w:val="0"/>
-          <w:sz w:val="22"/>
-          <w:szCs w:val="22"/>
-          <w:lang w:val="en-US" w:eastAsia="zh-CN" w:bidi="ar"/>
-        </w:rPr>
-        <w:t>...................................</w:t>
-      </w:r>
-      <w:bookmarkStart w:id="0" w:name="_GoBack"/>
-      <w:bookmarkEnd w:id="0"/>
-      <w:r>
-        <w:rPr>
-          <w:rFonts w:hint="default" w:ascii="Palatino Linotype" w:hAnsi="Palatino Linotype" w:eastAsia="Palatino Linotype" w:cs="Palatino Linotype"/>
-          <w:color w:val="000000"/>
-          <w:kern w:val="0"/>
-          <w:sz w:val="22"/>
-          <w:szCs w:val="22"/>
-          <w:lang w:val="en-US" w:eastAsia="zh-CN" w:bidi="ar"/>
-        </w:rPr>
-        <w:t>.........................................................15</w:t>
-      </w:r>
-    </w:p>
-    <w:p>
-      <w:pPr>
-        <w:jc w:val="left"/>
-        <w:rPr>
-          <w:rFonts w:hint="default" w:ascii="Trebuchet MS" w:hAnsi="Trebuchet MS" w:cs="Trebuchet MS"/>
-          <w:sz w:val="32"/>
-          <w:szCs w:val="32"/>
+          <w:sz w:val="24"/>
+          <w:szCs w:val="24"/>
+          <w:lang w:val="en-US" w:eastAsia="zh-CN"/>
+        </w:rPr>
+        <w:t xml:space="preserve">Tips on caring , raising, sales and breeding of farm animals </w:t>
+      </w:r>
+    </w:p>
+    <w:p>
+      <w:pPr>
+        <w:numPr>
+          <w:numId w:val="0"/>
+        </w:numPr>
+        <w:ind w:leftChars="0"/>
+        <w:jc w:val="left"/>
+        <w:rPr>
+          <w:rFonts w:hint="default" w:ascii="Trebuchet MS" w:hAnsi="Trebuchet MS"/>
+          <w:b w:val="0"/>
+          <w:bCs w:val="0"/>
+          <w:sz w:val="24"/>
+          <w:szCs w:val="24"/>
+          <w:lang w:val="en-GB"/>
+        </w:rPr>
+      </w:pPr>
+    </w:p>
+    <w:p>
+      <w:pPr>
+        <w:numPr>
+          <w:ilvl w:val="0"/>
+          <w:numId w:val="1"/>
+        </w:numPr>
+        <w:ind w:left="0" w:leftChars="0" w:firstLine="0" w:firstLineChars="0"/>
+        <w:jc w:val="left"/>
+        <w:rPr>
+          <w:rFonts w:hint="default" w:ascii="Trebuchet MS" w:hAnsi="Trebuchet MS"/>
+          <w:b/>
+          <w:bCs/>
+          <w:sz w:val="32"/>
+          <w:szCs w:val="32"/>
+          <w:lang w:val="en-GB"/>
+        </w:rPr>
+      </w:pPr>
+      <w:r>
+        <w:rPr>
+          <w:rFonts w:hint="default" w:ascii="Trebuchet MS" w:hAnsi="Trebuchet MS"/>
+          <w:b/>
+          <w:bCs/>
+          <w:sz w:val="32"/>
+          <w:szCs w:val="32"/>
+          <w:lang w:val="en-GB"/>
+        </w:rPr>
+        <w:t xml:space="preserve"> Prototype Development and AI Algorithms Used</w:t>
+      </w:r>
+    </w:p>
+    <w:p>
+      <w:pPr>
+        <w:numPr>
+          <w:numId w:val="0"/>
+        </w:numPr>
+        <w:jc w:val="left"/>
+        <w:rPr>
+          <w:rFonts w:hint="default" w:ascii="Trebuchet MS" w:hAnsi="Trebuchet MS"/>
+          <w:b/>
+          <w:bCs/>
+          <w:sz w:val="32"/>
+          <w:szCs w:val="32"/>
+          <w:lang w:val="en-GB"/>
+        </w:rPr>
+      </w:pPr>
+    </w:p>
+    <w:p>
+      <w:pPr>
+        <w:numPr>
+          <w:numId w:val="0"/>
+        </w:numPr>
+        <w:jc w:val="left"/>
+        <w:outlineLvl w:val="0"/>
+        <w:rPr>
+          <w:rFonts w:hint="default" w:ascii="Trebuchet MS" w:hAnsi="Trebuchet MS"/>
+          <w:b w:val="0"/>
+          <w:bCs w:val="0"/>
+          <w:sz w:val="24"/>
+          <w:szCs w:val="24"/>
+          <w:lang w:val="en-GB"/>
+        </w:rPr>
+      </w:pPr>
+      <w:bookmarkStart w:id="14" w:name="_Toc2404"/>
+      <w:bookmarkStart w:id="15" w:name="_Toc6241"/>
+      <w:bookmarkStart w:id="16" w:name="_Toc14521"/>
+      <w:r>
+        <w:rPr>
+          <w:rFonts w:hint="default" w:ascii="Trebuchet MS" w:hAnsi="Trebuchet MS"/>
+          <w:b w:val="0"/>
+          <w:bCs w:val="0"/>
+          <w:sz w:val="32"/>
+          <w:szCs w:val="32"/>
+          <w:lang w:val="en-GB"/>
+        </w:rPr>
+        <w:t>w</w:t>
+      </w:r>
+      <w:r>
+        <w:rPr>
+          <w:rFonts w:hint="default" w:ascii="Trebuchet MS" w:hAnsi="Trebuchet MS"/>
+          <w:b w:val="0"/>
+          <w:bCs w:val="0"/>
+          <w:sz w:val="24"/>
+          <w:szCs w:val="24"/>
+          <w:lang w:val="en-GB"/>
+        </w:rPr>
+        <w:t>dwdwdwdqd</w:t>
+      </w:r>
+      <w:bookmarkEnd w:id="14"/>
+      <w:bookmarkEnd w:id="15"/>
+      <w:bookmarkEnd w:id="16"/>
+    </w:p>
+    <w:p>
+      <w:pPr>
+        <w:numPr>
+          <w:ilvl w:val="0"/>
+          <w:numId w:val="1"/>
+        </w:numPr>
+        <w:ind w:left="0" w:leftChars="0" w:firstLine="0" w:firstLineChars="0"/>
+        <w:jc w:val="left"/>
+        <w:rPr>
+          <w:rFonts w:hint="default" w:ascii="Trebuchet MS" w:hAnsi="Trebuchet MS"/>
+          <w:b/>
+          <w:bCs/>
+          <w:sz w:val="32"/>
+          <w:szCs w:val="32"/>
+          <w:lang w:val="en-GB"/>
+        </w:rPr>
+      </w:pPr>
+      <w:r>
+        <w:rPr>
+          <w:rFonts w:hint="default" w:ascii="Trebuchet MS" w:hAnsi="Trebuchet MS"/>
+          <w:b/>
+          <w:bCs/>
+          <w:sz w:val="32"/>
+          <w:szCs w:val="32"/>
+          <w:lang w:val="en-GB"/>
+        </w:rPr>
+        <w:t xml:space="preserve"> Other Models Used</w:t>
+      </w:r>
+    </w:p>
+    <w:p>
+      <w:pPr>
+        <w:numPr>
+          <w:numId w:val="0"/>
+        </w:numPr>
+        <w:jc w:val="left"/>
+        <w:rPr>
+          <w:rFonts w:hint="default" w:ascii="Trebuchet MS" w:hAnsi="Trebuchet MS"/>
+          <w:b/>
+          <w:bCs/>
+          <w:sz w:val="32"/>
+          <w:szCs w:val="32"/>
+          <w:lang w:val="en-GB"/>
+        </w:rPr>
+      </w:pPr>
+    </w:p>
+    <w:p>
+      <w:pPr>
+        <w:numPr>
+          <w:numId w:val="0"/>
+        </w:numPr>
+        <w:jc w:val="left"/>
+        <w:rPr>
+          <w:rFonts w:hint="default" w:ascii="Trebuchet MS" w:hAnsi="Trebuchet MS"/>
+          <w:b w:val="0"/>
+          <w:bCs w:val="0"/>
+          <w:sz w:val="24"/>
+          <w:szCs w:val="24"/>
+          <w:lang w:val="en-GB"/>
+        </w:rPr>
+      </w:pPr>
+      <w:r>
+        <w:rPr>
+          <w:rFonts w:hint="default" w:ascii="Trebuchet MS" w:hAnsi="Trebuchet MS"/>
+          <w:b w:val="0"/>
+          <w:bCs w:val="0"/>
+          <w:sz w:val="24"/>
+          <w:szCs w:val="24"/>
+          <w:lang w:val="en-GB"/>
+        </w:rPr>
+        <w:t>cenytjthjtyjvegwe</w:t>
+      </w:r>
+    </w:p>
+    <w:p>
+      <w:pPr>
+        <w:numPr>
+          <w:ilvl w:val="0"/>
+          <w:numId w:val="1"/>
+        </w:numPr>
+        <w:ind w:left="0" w:leftChars="0" w:firstLine="0" w:firstLineChars="0"/>
+        <w:jc w:val="left"/>
+        <w:rPr>
+          <w:rFonts w:hint="default" w:ascii="Trebuchet MS" w:hAnsi="Trebuchet MS"/>
+          <w:b/>
+          <w:bCs/>
+          <w:sz w:val="32"/>
+          <w:szCs w:val="32"/>
+          <w:lang w:val="en-GB"/>
+        </w:rPr>
+      </w:pPr>
+      <w:r>
+        <w:rPr>
+          <w:rFonts w:hint="default" w:ascii="Trebuchet MS" w:hAnsi="Trebuchet MS"/>
+          <w:b/>
+          <w:bCs/>
+          <w:sz w:val="32"/>
+          <w:szCs w:val="32"/>
+          <w:lang w:val="en-GB"/>
+        </w:rPr>
+        <w:t xml:space="preserve"> Evaluations</w:t>
+      </w:r>
+    </w:p>
+    <w:p>
+      <w:pPr>
+        <w:numPr>
+          <w:numId w:val="0"/>
+        </w:numPr>
+        <w:jc w:val="left"/>
+        <w:rPr>
+          <w:rFonts w:hint="default" w:ascii="Trebuchet MS" w:hAnsi="Trebuchet MS"/>
+          <w:b/>
+          <w:bCs/>
+          <w:sz w:val="32"/>
+          <w:szCs w:val="32"/>
+          <w:lang w:val="en-GB"/>
+        </w:rPr>
+      </w:pPr>
+    </w:p>
+    <w:p>
+      <w:pPr>
+        <w:numPr>
+          <w:numId w:val="0"/>
+        </w:numPr>
+        <w:jc w:val="left"/>
+        <w:rPr>
+          <w:rFonts w:hint="default" w:ascii="Trebuchet MS" w:hAnsi="Trebuchet MS"/>
+          <w:b w:val="0"/>
+          <w:bCs w:val="0"/>
+          <w:sz w:val="24"/>
+          <w:szCs w:val="24"/>
+          <w:lang w:val="en-GB"/>
+        </w:rPr>
+      </w:pPr>
+      <w:r>
+        <w:rPr>
+          <w:rFonts w:hint="default" w:ascii="Trebuchet MS" w:hAnsi="Trebuchet MS"/>
+          <w:b w:val="0"/>
+          <w:bCs w:val="0"/>
+          <w:sz w:val="24"/>
+          <w:szCs w:val="24"/>
+          <w:lang w:val="en-GB"/>
+        </w:rPr>
+        <w:t>saajijdwdwwd</w:t>
+      </w:r>
+    </w:p>
+    <w:p>
+      <w:pPr>
+        <w:numPr>
+          <w:ilvl w:val="0"/>
+          <w:numId w:val="1"/>
+        </w:numPr>
+        <w:ind w:left="0" w:leftChars="0" w:firstLine="0" w:firstLineChars="0"/>
+        <w:jc w:val="left"/>
+        <w:rPr>
+          <w:rFonts w:hint="default" w:ascii="Trebuchet MS" w:hAnsi="Trebuchet MS"/>
+          <w:b/>
+          <w:bCs/>
+          <w:sz w:val="32"/>
+          <w:szCs w:val="32"/>
+          <w:lang w:val="en-GB"/>
+        </w:rPr>
+      </w:pPr>
+      <w:r>
+        <w:rPr>
+          <w:rFonts w:hint="default" w:ascii="Trebuchet MS" w:hAnsi="Trebuchet MS"/>
+          <w:b/>
+          <w:bCs/>
+          <w:sz w:val="32"/>
+          <w:szCs w:val="32"/>
+          <w:lang w:val="en-GB"/>
+        </w:rPr>
+        <w:t xml:space="preserve"> Limitations</w:t>
+      </w:r>
+    </w:p>
+    <w:p>
+      <w:pPr>
+        <w:numPr>
+          <w:numId w:val="0"/>
+        </w:numPr>
+        <w:jc w:val="left"/>
+        <w:rPr>
+          <w:rFonts w:hint="default" w:ascii="Trebuchet MS" w:hAnsi="Trebuchet MS"/>
+          <w:b/>
+          <w:bCs/>
+          <w:sz w:val="32"/>
+          <w:szCs w:val="32"/>
+          <w:lang w:val="en-GB"/>
+        </w:rPr>
+      </w:pPr>
+    </w:p>
+    <w:p>
+      <w:pPr>
+        <w:numPr>
+          <w:numId w:val="0"/>
+        </w:numPr>
+        <w:jc w:val="left"/>
+        <w:rPr>
+          <w:rFonts w:hint="default" w:ascii="Trebuchet MS" w:hAnsi="Trebuchet MS"/>
+          <w:b w:val="0"/>
+          <w:bCs w:val="0"/>
+          <w:sz w:val="24"/>
+          <w:szCs w:val="24"/>
+          <w:lang w:val="en-GB"/>
+        </w:rPr>
+      </w:pPr>
+      <w:r>
+        <w:rPr>
+          <w:rFonts w:hint="default" w:ascii="Trebuchet MS" w:hAnsi="Trebuchet MS"/>
+          <w:b w:val="0"/>
+          <w:bCs w:val="0"/>
+          <w:sz w:val="24"/>
+          <w:szCs w:val="24"/>
+          <w:lang w:val="en-GB"/>
+        </w:rPr>
+        <w:t>dwdkwdokqwpodpq</w:t>
+      </w:r>
+    </w:p>
+    <w:p>
+      <w:pPr>
+        <w:numPr>
+          <w:ilvl w:val="0"/>
+          <w:numId w:val="1"/>
+        </w:numPr>
+        <w:ind w:left="0" w:leftChars="0" w:firstLine="0" w:firstLineChars="0"/>
+        <w:jc w:val="left"/>
+        <w:rPr>
+          <w:rFonts w:hint="default" w:ascii="Trebuchet MS" w:hAnsi="Trebuchet MS"/>
+          <w:b/>
+          <w:bCs/>
+          <w:sz w:val="32"/>
+          <w:szCs w:val="32"/>
+          <w:lang w:val="en-GB"/>
+        </w:rPr>
+      </w:pPr>
+      <w:r>
+        <w:rPr>
+          <w:rFonts w:hint="default" w:ascii="Trebuchet MS" w:hAnsi="Trebuchet MS"/>
+          <w:b/>
+          <w:bCs/>
+          <w:sz w:val="32"/>
+          <w:szCs w:val="32"/>
+          <w:lang w:val="en-GB"/>
+        </w:rPr>
+        <w:t xml:space="preserve"> Conclusion</w:t>
+      </w:r>
+    </w:p>
+    <w:p>
+      <w:pPr>
+        <w:numPr>
+          <w:numId w:val="0"/>
+        </w:numPr>
+        <w:jc w:val="left"/>
+        <w:rPr>
+          <w:rFonts w:hint="default" w:ascii="Trebuchet MS" w:hAnsi="Trebuchet MS"/>
+          <w:b/>
+          <w:bCs/>
+          <w:sz w:val="32"/>
+          <w:szCs w:val="32"/>
+          <w:lang w:val="en-GB"/>
+        </w:rPr>
+      </w:pPr>
+    </w:p>
+    <w:p>
+      <w:pPr>
+        <w:numPr>
+          <w:numId w:val="0"/>
+        </w:numPr>
+        <w:jc w:val="left"/>
+        <w:rPr>
+          <w:rFonts w:hint="default" w:ascii="Trebuchet MS" w:hAnsi="Trebuchet MS"/>
+          <w:b w:val="0"/>
+          <w:bCs w:val="0"/>
+          <w:sz w:val="24"/>
+          <w:szCs w:val="24"/>
+          <w:lang w:val="en-GB"/>
+        </w:rPr>
+      </w:pPr>
+      <w:r>
+        <w:rPr>
+          <w:rFonts w:hint="default" w:ascii="Trebuchet MS" w:hAnsi="Trebuchet MS"/>
+          <w:b w:val="0"/>
+          <w:bCs w:val="0"/>
+          <w:sz w:val="24"/>
+          <w:szCs w:val="24"/>
+          <w:lang w:val="en-GB"/>
+        </w:rPr>
+        <w:t>Dwqd8qudiqd</w:t>
+      </w:r>
+    </w:p>
+    <w:p>
+      <w:pPr>
+        <w:jc w:val="left"/>
+        <w:rPr>
+          <w:rFonts w:hint="default" w:ascii="Trebuchet MS" w:hAnsi="Trebuchet MS"/>
+          <w:b w:val="0"/>
+          <w:bCs w:val="0"/>
+          <w:sz w:val="24"/>
+          <w:szCs w:val="24"/>
+          <w:lang w:val="en-GB"/>
+        </w:rPr>
+      </w:pPr>
+    </w:p>
+    <w:p>
+      <w:pPr>
+        <w:jc w:val="left"/>
+        <w:rPr>
+          <w:rFonts w:hint="default" w:ascii="Trebuchet MS" w:hAnsi="Trebuchet MS"/>
+          <w:b w:val="0"/>
+          <w:bCs w:val="0"/>
+          <w:sz w:val="24"/>
+          <w:szCs w:val="24"/>
           <w:lang w:val="en-GB"/>
         </w:rPr>
       </w:pPr>
@@ -1505,6 +2814,153 @@
     </w:sectPr>
   </w:body>
 </w:document>
+</file>
+
+<file path=word/numbering.xml><?xml version="1.0" encoding="utf-8"?>
+<w:numbering xmlns:wpc="http://schemas.microsoft.com/office/word/2010/wordprocessingCanvas" xmlns:mc="http://schemas.openxmlformats.org/markup-compatibility/2006" xmlns:o="urn:schemas-microsoft-com:office:office" xmlns:r="http://schemas.openxmlformats.org/officeDocument/2006/relationships" xmlns:m="http://schemas.openxmlformats.org/officeDocument/2006/math" xmlns:v="urn:schemas-microsoft-com:vml" xmlns:wp14="http://schemas.microsoft.com/office/word/2010/wordprocessingDrawing" xmlns:wp="http://schemas.openxmlformats.org/drawingml/2006/wordprocessingDrawing" xmlns:w10="urn:schemas-microsoft-com:office:word" xmlns:w="http://schemas.openxmlformats.org/wordprocessingml/2006/main" xmlns:w14="http://schemas.microsoft.com/office/word/2010/wordml" xmlns:wpg="http://schemas.microsoft.com/office/word/2010/wordprocessingGroup" xmlns:wpi="http://schemas.microsoft.com/office/word/2010/wordprocessingInk" xmlns:wne="http://schemas.microsoft.com/office/word/2006/wordml" xmlns:wps="http://schemas.microsoft.com/office/word/2010/wordprocessingShape" xmlns:wpsCustomData="http://www.wps.cn/officeDocument/2013/wpsCustomData" mc:Ignorable="w14 wp14">
+  <w:abstractNum w:abstractNumId="0">
+    <w:nsid w:val="0F0E2A1F"/>
+    <w:multiLevelType w:val="singleLevel"/>
+    <w:tmpl w:val="0F0E2A1F"/>
+    <w:lvl w:ilvl="0" w:tentative="0">
+      <w:start w:val="1"/>
+      <w:numFmt w:val="bullet"/>
+      <w:lvlText w:val=""/>
+      <w:lvlJc w:val="left"/>
+      <w:pPr>
+        <w:tabs>
+          <w:tab w:val="left" w:pos="420"/>
+        </w:tabs>
+        <w:ind w:left="420" w:leftChars="0" w:hanging="420" w:firstLineChars="0"/>
+      </w:pPr>
+      <w:rPr>
+        <w:rFonts w:hint="default" w:ascii="Wingdings" w:hAnsi="Wingdings"/>
+      </w:rPr>
+    </w:lvl>
+  </w:abstractNum>
+  <w:abstractNum w:abstractNumId="1">
+    <w:nsid w:val="66162192"/>
+    <w:multiLevelType w:val="multilevel"/>
+    <w:tmpl w:val="66162192"/>
+    <w:lvl w:ilvl="0" w:tentative="0">
+      <w:start w:val="1"/>
+      <w:numFmt w:val="decimal"/>
+      <w:suff w:val="space"/>
+      <w:lvlText w:val="%1."/>
+      <w:lvlJc w:val="left"/>
+    </w:lvl>
+    <w:lvl w:ilvl="1" w:tentative="0">
+      <w:start w:val="1"/>
+      <w:numFmt w:val="decimal"/>
+      <w:suff w:val="space"/>
+      <w:lvlText w:val="%1.%2"/>
+      <w:lvlJc w:val="left"/>
+      <w:pPr>
+        <w:ind w:left="0" w:leftChars="0" w:firstLine="0" w:firstLineChars="0"/>
+      </w:pPr>
+      <w:rPr>
+        <w:rFonts w:hint="default"/>
+      </w:rPr>
+    </w:lvl>
+    <w:lvl w:ilvl="2" w:tentative="0">
+      <w:start w:val="1"/>
+      <w:numFmt w:val="decimal"/>
+      <w:suff w:val="space"/>
+      <w:lvlText w:val="%1.%2.%3"/>
+      <w:lvlJc w:val="left"/>
+      <w:pPr>
+        <w:ind w:left="0" w:leftChars="0" w:firstLine="0" w:firstLineChars="0"/>
+      </w:pPr>
+      <w:rPr>
+        <w:rFonts w:hint="default"/>
+      </w:rPr>
+    </w:lvl>
+    <w:lvl w:ilvl="3" w:tentative="0">
+      <w:start w:val="1"/>
+      <w:numFmt w:val="decimal"/>
+      <w:suff w:val="space"/>
+      <w:lvlText w:val="%1.%2.%3.%4"/>
+      <w:lvlJc w:val="left"/>
+      <w:pPr>
+        <w:ind w:left="0" w:leftChars="0" w:firstLine="0" w:firstLineChars="0"/>
+      </w:pPr>
+      <w:rPr>
+        <w:rFonts w:hint="default"/>
+      </w:rPr>
+    </w:lvl>
+    <w:lvl w:ilvl="4" w:tentative="0">
+      <w:start w:val="1"/>
+      <w:numFmt w:val="decimal"/>
+      <w:suff w:val="space"/>
+      <w:lvlText w:val="%1.%2.%3.%4.%5"/>
+      <w:lvlJc w:val="left"/>
+      <w:pPr>
+        <w:ind w:left="0" w:leftChars="0" w:firstLine="0" w:firstLineChars="0"/>
+      </w:pPr>
+      <w:rPr>
+        <w:rFonts w:hint="default"/>
+      </w:rPr>
+    </w:lvl>
+    <w:lvl w:ilvl="5" w:tentative="0">
+      <w:start w:val="1"/>
+      <w:numFmt w:val="decimal"/>
+      <w:suff w:val="space"/>
+      <w:lvlText w:val="%1.%2.%3.%4.%5.%6"/>
+      <w:lvlJc w:val="left"/>
+      <w:pPr>
+        <w:ind w:left="0" w:leftChars="0" w:firstLine="0" w:firstLineChars="0"/>
+      </w:pPr>
+      <w:rPr>
+        <w:rFonts w:hint="default"/>
+      </w:rPr>
+    </w:lvl>
+    <w:lvl w:ilvl="6" w:tentative="0">
+      <w:start w:val="1"/>
+      <w:numFmt w:val="decimal"/>
+      <w:suff w:val="space"/>
+      <w:lvlText w:val="%1.%2.%3.%4.%5.%6.%7"/>
+      <w:lvlJc w:val="left"/>
+      <w:pPr>
+        <w:ind w:left="0" w:leftChars="0" w:firstLine="0" w:firstLineChars="0"/>
+      </w:pPr>
+      <w:rPr>
+        <w:rFonts w:hint="default"/>
+      </w:rPr>
+    </w:lvl>
+    <w:lvl w:ilvl="7" w:tentative="0">
+      <w:start w:val="1"/>
+      <w:numFmt w:val="decimal"/>
+      <w:suff w:val="space"/>
+      <w:lvlText w:val="%1.%2.%3.%4.%5.%6.%7.%8"/>
+      <w:lvlJc w:val="left"/>
+      <w:pPr>
+        <w:ind w:left="0" w:leftChars="0" w:firstLine="0" w:firstLineChars="0"/>
+      </w:pPr>
+      <w:rPr>
+        <w:rFonts w:hint="default"/>
+      </w:rPr>
+    </w:lvl>
+    <w:lvl w:ilvl="8" w:tentative="0">
+      <w:start w:val="1"/>
+      <w:numFmt w:val="decimal"/>
+      <w:suff w:val="space"/>
+      <w:lvlText w:val="%1.%2.%3.%4.%5.%6.%7.%8.%9"/>
+      <w:lvlJc w:val="left"/>
+      <w:pPr>
+        <w:ind w:left="0" w:leftChars="0" w:firstLine="0" w:firstLineChars="0"/>
+      </w:pPr>
+      <w:rPr>
+        <w:rFonts w:hint="default"/>
+      </w:rPr>
+    </w:lvl>
+  </w:abstractNum>
+  <w:num w:numId="1">
+    <w:abstractNumId w:val="1"/>
+  </w:num>
+  <w:num w:numId="2">
+    <w:abstractNumId w:val="0"/>
+  </w:num>
+</w:numbering>
 </file>
 
 <file path=word/styles.xml><?xml version="1.0" encoding="utf-8"?>
@@ -1832,6 +3288,43 @@
       </w:tblBorders>
     </w:tblPr>
   </w:style>
+  <w:style w:type="paragraph" w:styleId="6">
+    <w:name w:val="toc 1"/>
+    <w:basedOn w:val="1"/>
+    <w:next w:val="1"/>
+    <w:uiPriority w:val="0"/>
+  </w:style>
+  <w:style w:type="paragraph" w:styleId="7">
+    <w:name w:val="toc 2"/>
+    <w:basedOn w:val="1"/>
+    <w:next w:val="1"/>
+    <w:uiPriority w:val="0"/>
+    <w:pPr>
+      <w:ind w:left="420" w:leftChars="200"/>
+    </w:pPr>
+  </w:style>
+  <w:style w:type="paragraph" w:customStyle="1" w:styleId="8">
+    <w:name w:val="WPSOffice手动目录 1"/>
+    <w:uiPriority w:val="0"/>
+    <w:pPr>
+      <w:ind w:leftChars="0"/>
+    </w:pPr>
+    <w:rPr>
+      <w:sz w:val="20"/>
+      <w:szCs w:val="20"/>
+    </w:rPr>
+  </w:style>
+  <w:style w:type="paragraph" w:customStyle="1" w:styleId="9">
+    <w:name w:val="WPSOffice手动目录 2"/>
+    <w:uiPriority w:val="0"/>
+    <w:pPr>
+      <w:ind w:leftChars="200"/>
+    </w:pPr>
+    <w:rPr>
+      <w:sz w:val="20"/>
+      <w:szCs w:val="20"/>
+    </w:rPr>
+  </w:style>
 </w:styles>
 </file>
 

</xml_diff>